<commit_message>
integrated last Checkpoint into PlayerStat and the HUD
</commit_message>
<xml_diff>
--- a/Documentation/Video Game Design Project Preview.docx
+++ b/Documentation/Video Game Design Project Preview.docx
@@ -1,9 +1,10 @@
 
 <file path=word/document.xml><?xml version="1.0" encoding="utf-8"?>
-<w:document xmlns:wpc="http://schemas.microsoft.com/office/word/2010/wordprocessingCanvas" xmlns:cx="http://schemas.microsoft.com/office/drawing/2014/chartex" xmlns:cx1="http://schemas.microsoft.com/office/drawing/2015/9/8/chartex" xmlns:cx2="http://schemas.microsoft.com/office/drawing/2015/10/21/chartex" xmlns:cx3="http://schemas.microsoft.com/office/drawing/2016/5/9/chartex" xmlns:cx4="http://schemas.microsoft.com/office/drawing/2016/5/10/chartex" xmlns:cx5="http://schemas.microsoft.com/office/drawing/2016/5/11/chartex" xmlns:cx6="http://schemas.microsoft.com/office/drawing/2016/5/12/chartex" xmlns:cx7="http://schemas.microsoft.com/office/drawing/2016/5/13/chartex" xmlns:cx8="http://schemas.microsoft.com/office/drawing/2016/5/14/chartex" xmlns:mc="http://schemas.openxmlformats.org/markup-compatibility/2006" xmlns:aink="http://schemas.microsoft.com/office/drawing/2016/ink" xmlns:am3d="http://schemas.microsoft.com/office/drawing/2017/model3d" xmlns:o="urn:schemas-microsoft-com:office:office" xmlns:oel="http://schemas.microsoft.com/office/2019/extlst" xmlns:r="http://schemas.openxmlformats.org/officeDocument/2006/relationships" xmlns:m="http://schemas.openxmlformats.org/officeDocument/2006/math" xmlns:v="urn:schemas-microsoft-com:vml" xmlns:wp14="http://schemas.microsoft.com/office/word/2010/wordprocessingDrawing" xmlns:wp="http://schemas.openxmlformats.org/drawingml/2006/wordprocessingDrawing" xmlns:w10="urn:schemas-microsoft-com:office:word" xmlns:w="http://schemas.openxmlformats.org/wordprocessingml/2006/main" xmlns:w14="http://schemas.microsoft.com/office/word/2010/wordml" xmlns:w15="http://schemas.microsoft.com/office/word/2012/wordml" xmlns:w16cex="http://schemas.microsoft.com/office/word/2018/wordml/cex" xmlns:w16cid="http://schemas.microsoft.com/office/word/2016/wordml/cid" xmlns:w16="http://schemas.microsoft.com/office/word/2018/wordml" xmlns:w16sdtdh="http://schemas.microsoft.com/office/word/2020/wordml/sdtdatahash" xmlns:w16se="http://schemas.microsoft.com/office/word/2015/wordml/symex" xmlns:wpg="http://schemas.microsoft.com/office/word/2010/wordprocessingGroup" xmlns:wpi="http://schemas.microsoft.com/office/word/2010/wordprocessingInk" xmlns:wne="http://schemas.microsoft.com/office/word/2006/wordml" xmlns:wps="http://schemas.microsoft.com/office/word/2010/wordprocessingShape" mc:Ignorable="w14 w15 w16se w16cid w16 w16cex w16sdtdh wp14">
+<w:document xmlns:o="urn:schemas-microsoft-com:office:office" xmlns:r="http://schemas.openxmlformats.org/officeDocument/2006/relationships" xmlns:v="urn:schemas-microsoft-com:vml" xmlns:w="http://schemas.openxmlformats.org/wordprocessingml/2006/main" xmlns:w10="urn:schemas-microsoft-com:office:word" xmlns:wp="http://schemas.openxmlformats.org/drawingml/2006/wordprocessingDrawing" xmlns:wps="http://schemas.microsoft.com/office/word/2010/wordprocessingShape" xmlns:wpg="http://schemas.microsoft.com/office/word/2010/wordprocessingGroup" xmlns:mc="http://schemas.openxmlformats.org/markup-compatibility/2006" xmlns:wp14="http://schemas.microsoft.com/office/word/2010/wordprocessingDrawing" xmlns:w14="http://schemas.microsoft.com/office/word/2010/wordml" mc:Ignorable="w14 wp14">
   <w:body>
     <w:p>
       <w:pPr>
+        <w:pStyle w:val="Normal"/>
         <w:rPr>
           <w:lang w:val="en-US"/>
         </w:rPr>
@@ -17,15 +18,23 @@
     </w:p>
     <w:p>
       <w:pPr>
-        <w:rPr>
-          <w:lang w:val="en-US"/>
-        </w:rPr>
-      </w:pPr>
-    </w:p>
-    <w:p>
-      <w:pPr>
+        <w:pStyle w:val="Normal"/>
+        <w:rPr>
+          <w:lang w:val="en-US"/>
+        </w:rPr>
+      </w:pPr>
+      <w:r>
+        <w:rPr>
+          <w:lang w:val="en-US"/>
+        </w:rPr>
+      </w:r>
+    </w:p>
+    <w:p>
+      <w:pPr>
+        <w:pStyle w:val="Normal"/>
         <w:jc w:val="center"/>
         <w:rPr>
+          <w:b/>
           <w:b/>
           <w:bCs/>
           <w:color w:val="7030A0"/>
@@ -48,13 +57,14 @@
     </w:p>
     <w:p>
       <w:pPr>
-        <w:pStyle w:val="Paragrafoelenco"/>
+        <w:pStyle w:val="ListParagraph"/>
         <w:numPr>
           <w:ilvl w:val="0"/>
           <w:numId w:val="1"/>
         </w:numPr>
         <w:rPr>
           <w:b/>
+          <w:b/>
           <w:bCs/>
           <w:color w:val="FF0000"/>
           <w:lang w:val="en-US"/>
@@ -72,7 +82,7 @@
     </w:p>
     <w:p>
       <w:pPr>
-        <w:pStyle w:val="Paragrafoelenco"/>
+        <w:pStyle w:val="ListParagraph"/>
         <w:numPr>
           <w:ilvl w:val="1"/>
           <w:numId w:val="1"/>
@@ -90,7 +100,7 @@
     </w:p>
     <w:p>
       <w:pPr>
-        <w:pStyle w:val="Paragrafoelenco"/>
+        <w:pStyle w:val="ListParagraph"/>
         <w:numPr>
           <w:ilvl w:val="1"/>
           <w:numId w:val="1"/>
@@ -108,7 +118,7 @@
     </w:p>
     <w:p>
       <w:pPr>
-        <w:pStyle w:val="Paragrafoelenco"/>
+        <w:pStyle w:val="ListParagraph"/>
         <w:numPr>
           <w:ilvl w:val="1"/>
           <w:numId w:val="1"/>
@@ -126,7 +136,7 @@
     </w:p>
     <w:p>
       <w:pPr>
-        <w:pStyle w:val="Paragrafoelenco"/>
+        <w:pStyle w:val="ListParagraph"/>
         <w:numPr>
           <w:ilvl w:val="1"/>
           <w:numId w:val="1"/>
@@ -144,7 +154,7 @@
     </w:p>
     <w:p>
       <w:pPr>
-        <w:pStyle w:val="Paragrafoelenco"/>
+        <w:pStyle w:val="ListParagraph"/>
         <w:numPr>
           <w:ilvl w:val="1"/>
           <w:numId w:val="1"/>
@@ -162,22 +172,28 @@
     </w:p>
     <w:p>
       <w:pPr>
-        <w:pStyle w:val="Paragrafoelenco"/>
-        <w:ind w:left="1788"/>
-        <w:rPr>
-          <w:lang w:val="en-US"/>
-        </w:rPr>
-      </w:pPr>
-    </w:p>
-    <w:p>
-      <w:pPr>
-        <w:pStyle w:val="Paragrafoelenco"/>
+        <w:pStyle w:val="ListParagraph"/>
+        <w:ind w:left="1788" w:hanging="0"/>
+        <w:rPr>
+          <w:lang w:val="en-US"/>
+        </w:rPr>
+      </w:pPr>
+      <w:r>
+        <w:rPr>
+          <w:lang w:val="en-US"/>
+        </w:rPr>
+      </w:r>
+    </w:p>
+    <w:p>
+      <w:pPr>
+        <w:pStyle w:val="ListParagraph"/>
         <w:numPr>
           <w:ilvl w:val="0"/>
           <w:numId w:val="1"/>
         </w:numPr>
         <w:rPr>
           <w:b/>
+          <w:b/>
           <w:bCs/>
           <w:lang w:val="en-US"/>
         </w:rPr>
@@ -194,7 +210,7 @@
     </w:p>
     <w:p>
       <w:pPr>
-        <w:pStyle w:val="Paragrafoelenco"/>
+        <w:pStyle w:val="ListParagraph"/>
         <w:numPr>
           <w:ilvl w:val="1"/>
           <w:numId w:val="1"/>
@@ -212,7 +228,7 @@
     </w:p>
     <w:p>
       <w:pPr>
-        <w:pStyle w:val="Paragrafoelenco"/>
+        <w:pStyle w:val="ListParagraph"/>
         <w:numPr>
           <w:ilvl w:val="1"/>
           <w:numId w:val="1"/>
@@ -230,7 +246,7 @@
     </w:p>
     <w:p>
       <w:pPr>
-        <w:pStyle w:val="Paragrafoelenco"/>
+        <w:pStyle w:val="ListParagraph"/>
         <w:numPr>
           <w:ilvl w:val="1"/>
           <w:numId w:val="1"/>
@@ -248,7 +264,7 @@
     </w:p>
     <w:p>
       <w:pPr>
-        <w:pStyle w:val="Paragrafoelenco"/>
+        <w:pStyle w:val="ListParagraph"/>
         <w:numPr>
           <w:ilvl w:val="1"/>
           <w:numId w:val="1"/>
@@ -266,7 +282,7 @@
     </w:p>
     <w:p>
       <w:pPr>
-        <w:pStyle w:val="Paragrafoelenco"/>
+        <w:pStyle w:val="ListParagraph"/>
         <w:numPr>
           <w:ilvl w:val="1"/>
           <w:numId w:val="1"/>
@@ -284,7 +300,7 @@
     </w:p>
     <w:p>
       <w:pPr>
-        <w:pStyle w:val="Paragrafoelenco"/>
+        <w:pStyle w:val="ListParagraph"/>
         <w:numPr>
           <w:ilvl w:val="2"/>
           <w:numId w:val="1"/>
@@ -302,54 +318,46 @@
     </w:p>
     <w:p>
       <w:pPr>
-        <w:pStyle w:val="Paragrafoelenco"/>
-        <w:numPr>
-          <w:ilvl w:val="1"/>
-          <w:numId w:val="1"/>
-        </w:numPr>
-        <w:rPr>
-          <w:lang w:val="en-US"/>
-        </w:rPr>
-      </w:pPr>
-      <w:r>
-        <w:rPr>
-          <w:lang w:val="en-US"/>
-        </w:rPr>
-        <w:t xml:space="preserve">Spawn points and </w:t>
-      </w:r>
-      <w:proofErr w:type="gramStart"/>
-      <w:r>
-        <w:rPr>
-          <w:lang w:val="en-US"/>
-        </w:rPr>
-        <w:t>Out</w:t>
-      </w:r>
-      <w:proofErr w:type="gramEnd"/>
-      <w:r>
-        <w:rPr>
-          <w:lang w:val="en-US"/>
-        </w:rPr>
-        <w:t xml:space="preserve"> of bound system</w:t>
-      </w:r>
-    </w:p>
-    <w:p>
-      <w:pPr>
-        <w:pStyle w:val="Paragrafoelenco"/>
-        <w:ind w:left="2508"/>
-        <w:rPr>
-          <w:lang w:val="en-US"/>
-        </w:rPr>
-      </w:pPr>
-    </w:p>
-    <w:p>
-      <w:pPr>
-        <w:pStyle w:val="Paragrafoelenco"/>
+        <w:pStyle w:val="ListParagraph"/>
+        <w:numPr>
+          <w:ilvl w:val="1"/>
+          <w:numId w:val="1"/>
+        </w:numPr>
+        <w:rPr>
+          <w:lang w:val="en-US"/>
+        </w:rPr>
+      </w:pPr>
+      <w:r>
+        <w:rPr>
+          <w:lang w:val="en-US"/>
+        </w:rPr>
+        <w:t>Spawn points and Out of bound system</w:t>
+      </w:r>
+    </w:p>
+    <w:p>
+      <w:pPr>
+        <w:pStyle w:val="ListParagraph"/>
+        <w:ind w:left="2508" w:hanging="0"/>
+        <w:rPr>
+          <w:lang w:val="en-US"/>
+        </w:rPr>
+      </w:pPr>
+      <w:r>
+        <w:rPr>
+          <w:lang w:val="en-US"/>
+        </w:rPr>
+      </w:r>
+    </w:p>
+    <w:p>
+      <w:pPr>
+        <w:pStyle w:val="ListParagraph"/>
         <w:numPr>
           <w:ilvl w:val="0"/>
           <w:numId w:val="1"/>
         </w:numPr>
         <w:rPr>
           <w:b/>
+          <w:b/>
           <w:bCs/>
           <w:color w:val="FF0000"/>
           <w:lang w:val="en-US"/>
@@ -367,7 +375,7 @@
     </w:p>
     <w:p>
       <w:pPr>
-        <w:pStyle w:val="Paragrafoelenco"/>
+        <w:pStyle w:val="ListParagraph"/>
         <w:numPr>
           <w:ilvl w:val="1"/>
           <w:numId w:val="1"/>
@@ -385,7 +393,7 @@
     </w:p>
     <w:p>
       <w:pPr>
-        <w:pStyle w:val="Paragrafoelenco"/>
+        <w:pStyle w:val="ListParagraph"/>
         <w:numPr>
           <w:ilvl w:val="1"/>
           <w:numId w:val="1"/>
@@ -403,7 +411,7 @@
     </w:p>
     <w:p>
       <w:pPr>
-        <w:pStyle w:val="Paragrafoelenco"/>
+        <w:pStyle w:val="ListParagraph"/>
         <w:numPr>
           <w:ilvl w:val="1"/>
           <w:numId w:val="1"/>
@@ -421,7 +429,7 @@
     </w:p>
     <w:p>
       <w:pPr>
-        <w:pStyle w:val="Paragrafoelenco"/>
+        <w:pStyle w:val="ListParagraph"/>
         <w:numPr>
           <w:ilvl w:val="1"/>
           <w:numId w:val="1"/>
@@ -439,22 +447,28 @@
     </w:p>
     <w:p>
       <w:pPr>
-        <w:pStyle w:val="Paragrafoelenco"/>
-        <w:ind w:left="1788"/>
-        <w:rPr>
-          <w:lang w:val="en-US"/>
-        </w:rPr>
-      </w:pPr>
-    </w:p>
-    <w:p>
-      <w:pPr>
-        <w:pStyle w:val="Paragrafoelenco"/>
+        <w:pStyle w:val="ListParagraph"/>
+        <w:ind w:left="1788" w:hanging="0"/>
+        <w:rPr>
+          <w:lang w:val="en-US"/>
+        </w:rPr>
+      </w:pPr>
+      <w:r>
+        <w:rPr>
+          <w:lang w:val="en-US"/>
+        </w:rPr>
+      </w:r>
+    </w:p>
+    <w:p>
+      <w:pPr>
+        <w:pStyle w:val="ListParagraph"/>
         <w:numPr>
           <w:ilvl w:val="0"/>
           <w:numId w:val="1"/>
         </w:numPr>
         <w:rPr>
           <w:b/>
+          <w:b/>
           <w:bCs/>
           <w:color w:val="FF0000"/>
           <w:lang w:val="en-US"/>
@@ -472,7 +486,7 @@
     </w:p>
     <w:p>
       <w:pPr>
-        <w:pStyle w:val="Paragrafoelenco"/>
+        <w:pStyle w:val="ListParagraph"/>
         <w:numPr>
           <w:ilvl w:val="1"/>
           <w:numId w:val="1"/>
@@ -490,7 +504,7 @@
     </w:p>
     <w:p>
       <w:pPr>
-        <w:pStyle w:val="Paragrafoelenco"/>
+        <w:pStyle w:val="ListParagraph"/>
         <w:numPr>
           <w:ilvl w:val="1"/>
           <w:numId w:val="1"/>
@@ -508,7 +522,7 @@
     </w:p>
     <w:p>
       <w:pPr>
-        <w:pStyle w:val="Paragrafoelenco"/>
+        <w:pStyle w:val="ListParagraph"/>
         <w:numPr>
           <w:ilvl w:val="1"/>
           <w:numId w:val="1"/>
@@ -526,22 +540,28 @@
     </w:p>
     <w:p>
       <w:pPr>
-        <w:pStyle w:val="Paragrafoelenco"/>
-        <w:ind w:left="1788"/>
-        <w:rPr>
-          <w:lang w:val="en-US"/>
-        </w:rPr>
-      </w:pPr>
-    </w:p>
-    <w:p>
-      <w:pPr>
-        <w:pStyle w:val="Paragrafoelenco"/>
+        <w:pStyle w:val="ListParagraph"/>
+        <w:ind w:left="1788" w:hanging="0"/>
+        <w:rPr>
+          <w:lang w:val="en-US"/>
+        </w:rPr>
+      </w:pPr>
+      <w:r>
+        <w:rPr>
+          <w:lang w:val="en-US"/>
+        </w:rPr>
+      </w:r>
+    </w:p>
+    <w:p>
+      <w:pPr>
+        <w:pStyle w:val="ListParagraph"/>
         <w:numPr>
           <w:ilvl w:val="0"/>
           <w:numId w:val="1"/>
         </w:numPr>
         <w:rPr>
           <w:b/>
+          <w:b/>
           <w:bCs/>
           <w:color w:val="FF0000"/>
           <w:lang w:val="en-US"/>
@@ -559,7 +579,7 @@
     </w:p>
     <w:p>
       <w:pPr>
-        <w:pStyle w:val="Paragrafoelenco"/>
+        <w:pStyle w:val="ListParagraph"/>
         <w:numPr>
           <w:ilvl w:val="1"/>
           <w:numId w:val="1"/>
@@ -577,7 +597,7 @@
     </w:p>
     <w:p>
       <w:pPr>
-        <w:pStyle w:val="Paragrafoelenco"/>
+        <w:pStyle w:val="ListParagraph"/>
         <w:numPr>
           <w:ilvl w:val="1"/>
           <w:numId w:val="1"/>
@@ -595,7 +615,7 @@
     </w:p>
     <w:p>
       <w:pPr>
-        <w:pStyle w:val="Paragrafoelenco"/>
+        <w:pStyle w:val="ListParagraph"/>
         <w:numPr>
           <w:ilvl w:val="1"/>
           <w:numId w:val="1"/>
@@ -613,7 +633,7 @@
     </w:p>
     <w:p>
       <w:pPr>
-        <w:pStyle w:val="Paragrafoelenco"/>
+        <w:pStyle w:val="ListParagraph"/>
         <w:numPr>
           <w:ilvl w:val="1"/>
           <w:numId w:val="1"/>
@@ -631,7 +651,7 @@
     </w:p>
     <w:p>
       <w:pPr>
-        <w:pStyle w:val="Paragrafoelenco"/>
+        <w:pStyle w:val="ListParagraph"/>
         <w:numPr>
           <w:ilvl w:val="1"/>
           <w:numId w:val="1"/>
@@ -649,22 +669,28 @@
     </w:p>
     <w:p>
       <w:pPr>
-        <w:pStyle w:val="Paragrafoelenco"/>
-        <w:ind w:left="1788"/>
-        <w:rPr>
-          <w:lang w:val="en-US"/>
-        </w:rPr>
-      </w:pPr>
-    </w:p>
-    <w:p>
-      <w:pPr>
-        <w:pStyle w:val="Paragrafoelenco"/>
+        <w:pStyle w:val="ListParagraph"/>
+        <w:ind w:left="1788" w:hanging="0"/>
+        <w:rPr>
+          <w:lang w:val="en-US"/>
+        </w:rPr>
+      </w:pPr>
+      <w:r>
+        <w:rPr>
+          <w:lang w:val="en-US"/>
+        </w:rPr>
+      </w:r>
+    </w:p>
+    <w:p>
+      <w:pPr>
+        <w:pStyle w:val="ListParagraph"/>
         <w:numPr>
           <w:ilvl w:val="0"/>
           <w:numId w:val="1"/>
         </w:numPr>
         <w:rPr>
           <w:b/>
+          <w:b/>
           <w:bCs/>
           <w:color w:val="FF0000"/>
           <w:lang w:val="en-US"/>
@@ -682,7 +708,7 @@
     </w:p>
     <w:p>
       <w:pPr>
-        <w:pStyle w:val="Paragrafoelenco"/>
+        <w:pStyle w:val="ListParagraph"/>
         <w:numPr>
           <w:ilvl w:val="1"/>
           <w:numId w:val="1"/>
@@ -700,7 +726,7 @@
     </w:p>
     <w:p>
       <w:pPr>
-        <w:pStyle w:val="Paragrafoelenco"/>
+        <w:pStyle w:val="ListParagraph"/>
         <w:numPr>
           <w:ilvl w:val="2"/>
           <w:numId w:val="1"/>
@@ -718,7 +744,7 @@
     </w:p>
     <w:p>
       <w:pPr>
-        <w:pStyle w:val="Paragrafoelenco"/>
+        <w:pStyle w:val="ListParagraph"/>
         <w:numPr>
           <w:ilvl w:val="2"/>
           <w:numId w:val="1"/>
@@ -736,7 +762,7 @@
     </w:p>
     <w:p>
       <w:pPr>
-        <w:pStyle w:val="Paragrafoelenco"/>
+        <w:pStyle w:val="ListParagraph"/>
         <w:numPr>
           <w:ilvl w:val="2"/>
           <w:numId w:val="1"/>
@@ -754,7 +780,7 @@
     </w:p>
     <w:p>
       <w:pPr>
-        <w:pStyle w:val="Paragrafoelenco"/>
+        <w:pStyle w:val="ListParagraph"/>
         <w:numPr>
           <w:ilvl w:val="1"/>
           <w:numId w:val="1"/>
@@ -772,7 +798,7 @@
     </w:p>
     <w:p>
       <w:pPr>
-        <w:pStyle w:val="Paragrafoelenco"/>
+        <w:pStyle w:val="ListParagraph"/>
         <w:numPr>
           <w:ilvl w:val="1"/>
           <w:numId w:val="1"/>
@@ -790,7 +816,7 @@
     </w:p>
     <w:p>
       <w:pPr>
-        <w:pStyle w:val="Paragrafoelenco"/>
+        <w:pStyle w:val="ListParagraph"/>
         <w:numPr>
           <w:ilvl w:val="2"/>
           <w:numId w:val="1"/>
@@ -808,24 +834,38 @@
     </w:p>
     <w:p>
       <w:pPr>
-        <w:ind w:left="1428"/>
-        <w:rPr>
-          <w:lang w:val="en-US"/>
-        </w:rPr>
-      </w:pPr>
-    </w:p>
-    <w:p>
-      <w:pPr>
-        <w:ind w:left="1428"/>
-        <w:rPr>
-          <w:lang w:val="en-US"/>
-        </w:rPr>
-      </w:pPr>
-    </w:p>
-    <w:p>
-      <w:pPr>
+        <w:pStyle w:val="Normal"/>
+        <w:ind w:left="1428" w:hanging="0"/>
+        <w:rPr>
+          <w:lang w:val="en-US"/>
+        </w:rPr>
+      </w:pPr>
+      <w:r>
+        <w:rPr>
+          <w:lang w:val="en-US"/>
+        </w:rPr>
+      </w:r>
+    </w:p>
+    <w:p>
+      <w:pPr>
+        <w:pStyle w:val="Normal"/>
+        <w:ind w:left="1428" w:hanging="0"/>
+        <w:rPr>
+          <w:lang w:val="en-US"/>
+        </w:rPr>
+      </w:pPr>
+      <w:r>
+        <w:rPr>
+          <w:lang w:val="en-US"/>
+        </w:rPr>
+      </w:r>
+    </w:p>
+    <w:p>
+      <w:pPr>
+        <w:pStyle w:val="Normal"/>
         <w:jc w:val="center"/>
         <w:rPr>
+          <w:b/>
           <w:b/>
           <w:bCs/>
           <w:color w:val="7030A0"/>
@@ -848,13 +888,14 @@
     </w:p>
     <w:p>
       <w:pPr>
-        <w:pStyle w:val="Paragrafoelenco"/>
+        <w:pStyle w:val="ListParagraph"/>
         <w:numPr>
           <w:ilvl w:val="0"/>
           <w:numId w:val="1"/>
         </w:numPr>
         <w:rPr>
           <w:b/>
+          <w:b/>
           <w:bCs/>
           <w:color w:val="FF0000"/>
           <w:lang w:val="en-US"/>
@@ -887,40 +928,30 @@
           <w:lang w:val="en-US"/>
         </w:rPr>
         <w:t xml:space="preserve"> Person Controller</w:t>
-      </w:r>
-      <w:r>
-        <w:rPr>
-          <w:b/>
-          <w:bCs/>
-          <w:color w:val="FF0000"/>
-          <w:lang w:val="en-US"/>
-        </w:rPr>
         <w:tab/>
       </w:r>
     </w:p>
     <w:p>
       <w:pPr>
-        <w:pStyle w:val="Paragrafoelenco"/>
-        <w:numPr>
-          <w:ilvl w:val="1"/>
-          <w:numId w:val="1"/>
-        </w:numPr>
-        <w:rPr>
-          <w:lang w:val="en-US"/>
-        </w:rPr>
-      </w:pPr>
-      <w:proofErr w:type="spellStart"/>
+        <w:pStyle w:val="ListParagraph"/>
+        <w:numPr>
+          <w:ilvl w:val="1"/>
+          <w:numId w:val="1"/>
+        </w:numPr>
+        <w:rPr>
+          <w:lang w:val="en-US"/>
+        </w:rPr>
+      </w:pPr>
       <w:r>
         <w:rPr>
           <w:lang w:val="en-US"/>
         </w:rPr>
         <w:t>CharacterController</w:t>
       </w:r>
-      <w:proofErr w:type="spellEnd"/>
-    </w:p>
-    <w:p>
-      <w:pPr>
-        <w:pStyle w:val="Paragrafoelenco"/>
+    </w:p>
+    <w:p>
+      <w:pPr>
+        <w:pStyle w:val="ListParagraph"/>
         <w:numPr>
           <w:ilvl w:val="2"/>
           <w:numId w:val="1"/>
@@ -938,7 +969,7 @@
     </w:p>
     <w:p>
       <w:pPr>
-        <w:pStyle w:val="Paragrafoelenco"/>
+        <w:pStyle w:val="ListParagraph"/>
         <w:numPr>
           <w:ilvl w:val="2"/>
           <w:numId w:val="1"/>
@@ -956,7 +987,7 @@
     </w:p>
     <w:p>
       <w:pPr>
-        <w:pStyle w:val="Paragrafoelenco"/>
+        <w:pStyle w:val="ListParagraph"/>
         <w:numPr>
           <w:ilvl w:val="2"/>
           <w:numId w:val="1"/>
@@ -974,22 +1005,28 @@
     </w:p>
     <w:p>
       <w:pPr>
-        <w:pStyle w:val="Paragrafoelenco"/>
-        <w:ind w:left="2508"/>
-        <w:rPr>
-          <w:lang w:val="en-US"/>
-        </w:rPr>
-      </w:pPr>
-    </w:p>
-    <w:p>
-      <w:pPr>
-        <w:pStyle w:val="Paragrafoelenco"/>
+        <w:pStyle w:val="ListParagraph"/>
+        <w:ind w:left="2508" w:hanging="0"/>
+        <w:rPr>
+          <w:lang w:val="en-US"/>
+        </w:rPr>
+      </w:pPr>
+      <w:r>
+        <w:rPr>
+          <w:lang w:val="en-US"/>
+        </w:rPr>
+      </w:r>
+    </w:p>
+    <w:p>
+      <w:pPr>
+        <w:pStyle w:val="ListParagraph"/>
         <w:numPr>
           <w:ilvl w:val="0"/>
           <w:numId w:val="1"/>
         </w:numPr>
         <w:rPr>
           <w:b/>
+          <w:b/>
           <w:bCs/>
           <w:lang w:val="en-US"/>
         </w:rPr>
@@ -1006,33 +1043,25 @@
     </w:p>
     <w:p>
       <w:pPr>
-        <w:pStyle w:val="Paragrafoelenco"/>
-        <w:numPr>
-          <w:ilvl w:val="1"/>
-          <w:numId w:val="1"/>
-        </w:numPr>
-        <w:rPr>
-          <w:lang w:val="en-US"/>
-        </w:rPr>
-      </w:pPr>
-      <w:proofErr w:type="spellStart"/>
-      <w:r>
-        <w:rPr>
-          <w:lang w:val="en-US"/>
-        </w:rPr>
-        <w:t>Cinemachine</w:t>
-      </w:r>
-      <w:proofErr w:type="spellEnd"/>
-      <w:r>
-        <w:rPr>
-          <w:lang w:val="en-US"/>
-        </w:rPr>
-        <w:t xml:space="preserve"> Virtual Camera</w:t>
-      </w:r>
-    </w:p>
-    <w:p>
-      <w:pPr>
-        <w:pStyle w:val="Paragrafoelenco"/>
+        <w:pStyle w:val="ListParagraph"/>
+        <w:numPr>
+          <w:ilvl w:val="1"/>
+          <w:numId w:val="1"/>
+        </w:numPr>
+        <w:rPr>
+          <w:lang w:val="en-US"/>
+        </w:rPr>
+      </w:pPr>
+      <w:r>
+        <w:rPr>
+          <w:lang w:val="en-US"/>
+        </w:rPr>
+        <w:t>Cinemachine Virtual Camera</w:t>
+      </w:r>
+    </w:p>
+    <w:p>
+      <w:pPr>
+        <w:pStyle w:val="ListParagraph"/>
         <w:numPr>
           <w:ilvl w:val="2"/>
           <w:numId w:val="1"/>
@@ -1050,7 +1079,7 @@
     </w:p>
     <w:p>
       <w:pPr>
-        <w:pStyle w:val="Paragrafoelenco"/>
+        <w:pStyle w:val="ListParagraph"/>
         <w:numPr>
           <w:ilvl w:val="2"/>
           <w:numId w:val="1"/>
@@ -1068,7 +1097,7 @@
     </w:p>
     <w:p>
       <w:pPr>
-        <w:pStyle w:val="Paragrafoelenco"/>
+        <w:pStyle w:val="ListParagraph"/>
         <w:numPr>
           <w:ilvl w:val="2"/>
           <w:numId w:val="1"/>
@@ -1086,22 +1115,28 @@
     </w:p>
     <w:p>
       <w:pPr>
-        <w:pStyle w:val="Paragrafoelenco"/>
-        <w:ind w:left="2508"/>
-        <w:rPr>
-          <w:lang w:val="en-US"/>
-        </w:rPr>
-      </w:pPr>
-    </w:p>
-    <w:p>
-      <w:pPr>
-        <w:pStyle w:val="Paragrafoelenco"/>
+        <w:pStyle w:val="ListParagraph"/>
+        <w:ind w:left="2508" w:hanging="0"/>
+        <w:rPr>
+          <w:lang w:val="en-US"/>
+        </w:rPr>
+      </w:pPr>
+      <w:r>
+        <w:rPr>
+          <w:lang w:val="en-US"/>
+        </w:rPr>
+      </w:r>
+    </w:p>
+    <w:p>
+      <w:pPr>
+        <w:pStyle w:val="ListParagraph"/>
         <w:numPr>
           <w:ilvl w:val="0"/>
           <w:numId w:val="1"/>
         </w:numPr>
         <w:rPr>
           <w:b/>
+          <w:b/>
           <w:bCs/>
           <w:lang w:val="en-US"/>
         </w:rPr>
@@ -1118,7 +1153,7 @@
     </w:p>
     <w:p>
       <w:pPr>
-        <w:pStyle w:val="Paragrafoelenco"/>
+        <w:pStyle w:val="ListParagraph"/>
         <w:numPr>
           <w:ilvl w:val="1"/>
           <w:numId w:val="1"/>
@@ -1136,7 +1171,7 @@
     </w:p>
     <w:p>
       <w:pPr>
-        <w:pStyle w:val="Paragrafoelenco"/>
+        <w:pStyle w:val="ListParagraph"/>
         <w:numPr>
           <w:ilvl w:val="1"/>
           <w:numId w:val="1"/>
@@ -1154,7 +1189,7 @@
     </w:p>
     <w:p>
       <w:pPr>
-        <w:pStyle w:val="Paragrafoelenco"/>
+        <w:pStyle w:val="ListParagraph"/>
         <w:numPr>
           <w:ilvl w:val="1"/>
           <w:numId w:val="1"/>
@@ -1172,124 +1207,105 @@
     </w:p>
     <w:p>
       <w:pPr>
-        <w:pStyle w:val="Paragrafoelenco"/>
-        <w:ind w:left="1068"/>
-        <w:rPr>
-          <w:lang w:val="en-US"/>
-        </w:rPr>
-      </w:pPr>
-    </w:p>
-    <w:p>
-      <w:pPr>
-        <w:pStyle w:val="Paragrafoelenco"/>
+        <w:pStyle w:val="ListParagraph"/>
+        <w:ind w:left="1068" w:hanging="0"/>
+        <w:rPr>
+          <w:lang w:val="en-US"/>
+        </w:rPr>
+      </w:pPr>
+      <w:r>
+        <w:rPr>
+          <w:lang w:val="en-US"/>
+        </w:rPr>
+      </w:r>
+    </w:p>
+    <w:p>
+      <w:pPr>
+        <w:pStyle w:val="ListParagraph"/>
         <w:numPr>
           <w:ilvl w:val="0"/>
           <w:numId w:val="1"/>
         </w:numPr>
         <w:rPr>
           <w:b/>
-          <w:bCs/>
-          <w:lang w:val="en-US"/>
-        </w:rPr>
-      </w:pPr>
-      <w:r>
-        <w:rPr>
-          <w:b/>
-          <w:bCs/>
-          <w:color w:val="FF0000"/>
-          <w:lang w:val="en-US"/>
-        </w:rPr>
-        <w:t>Player Stats</w:t>
-      </w:r>
-      <w:r>
-        <w:rPr>
-          <w:b/>
-          <w:bCs/>
-          <w:color w:val="FF0000"/>
-          <w:lang w:val="en-US"/>
-        </w:rPr>
-        <w:t xml:space="preserve"> </w:t>
-      </w:r>
-      <w:r>
-        <w:rPr>
-          <w:b/>
-          <w:bCs/>
-          <w:color w:val="FF0000"/>
-          <w:lang w:val="en-US"/>
-        </w:rPr>
-        <w:t>L</w:t>
-      </w:r>
-    </w:p>
-    <w:p>
-      <w:pPr>
-        <w:pStyle w:val="Paragrafoelenco"/>
+          <w:b/>
+          <w:bCs/>
+          <w:lang w:val="en-US"/>
+        </w:rPr>
+      </w:pPr>
+      <w:r>
+        <w:rPr>
+          <w:b/>
+          <w:bCs/>
+          <w:color w:val="FF0000"/>
+          <w:lang w:val="en-US"/>
+        </w:rPr>
+        <w:t xml:space="preserve">Player Stats L - </w:t>
+      </w:r>
+      <w:r>
+        <w:rPr>
+          <w:b/>
+          <w:bCs/>
+          <w:color w:val="FF0000"/>
+          <w:lang w:val="en-US"/>
+        </w:rPr>
+        <w:t>done</w:t>
+      </w:r>
+    </w:p>
+    <w:p>
+      <w:pPr>
+        <w:pStyle w:val="ListParagraph"/>
         <w:numPr>
           <w:ilvl w:val="2"/>
           <w:numId w:val="1"/>
         </w:numPr>
         <w:rPr>
           <w:b/>
-          <w:bCs/>
-          <w:lang w:val="en-US"/>
-        </w:rPr>
-      </w:pPr>
-      <w:r>
-        <w:rPr>
-          <w:b/>
-          <w:bCs/>
-          <w:color w:val="FF0000"/>
-          <w:lang w:val="en-US"/>
-        </w:rPr>
-        <w:t xml:space="preserve">And </w:t>
-      </w:r>
-      <w:proofErr w:type="gramStart"/>
-      <w:r>
-        <w:rPr>
-          <w:b/>
-          <w:bCs/>
-          <w:color w:val="FF0000"/>
-          <w:lang w:val="en-US"/>
-        </w:rPr>
-        <w:t>also</w:t>
-      </w:r>
-      <w:proofErr w:type="gramEnd"/>
-      <w:r>
-        <w:rPr>
-          <w:b/>
-          <w:bCs/>
-          <w:color w:val="FF0000"/>
-          <w:lang w:val="en-US"/>
-        </w:rPr>
-        <w:t xml:space="preserve"> a temporary HUD for debugging purposes</w:t>
-      </w:r>
-    </w:p>
-    <w:p>
-      <w:pPr>
-        <w:pStyle w:val="Paragrafoelenco"/>
-        <w:numPr>
-          <w:ilvl w:val="1"/>
-          <w:numId w:val="1"/>
-        </w:numPr>
-        <w:rPr>
-          <w:lang w:val="en-US"/>
-        </w:rPr>
-      </w:pPr>
-      <w:r>
-        <w:rPr>
-          <w:lang w:val="en-US"/>
-        </w:rPr>
-        <w:t>Lives</w:t>
-      </w:r>
-      <w:r>
-        <w:rPr>
-          <w:lang w:val="en-US"/>
-        </w:rPr>
-        <w:t xml:space="preserve"> </w:t>
-      </w:r>
-    </w:p>
-    <w:p>
-      <w:pPr>
-        <w:pStyle w:val="Paragrafoelenco"/>
+          <w:b/>
+          <w:bCs/>
+          <w:lang w:val="en-US"/>
+        </w:rPr>
+      </w:pPr>
+      <w:r>
+        <w:rPr>
+          <w:b/>
+          <w:bCs/>
+          <w:color w:val="FF0000"/>
+          <w:lang w:val="en-US"/>
+        </w:rPr>
+        <w:t xml:space="preserve">And also a temporary HUD for debugging purposes - </w:t>
+      </w:r>
+      <w:r>
+        <w:rPr>
+          <w:b/>
+          <w:bCs/>
+          <w:color w:val="FF0000"/>
+          <w:lang w:val="en-US"/>
+        </w:rPr>
+        <w:t>done</w:t>
+      </w:r>
+    </w:p>
+    <w:p>
+      <w:pPr>
+        <w:pStyle w:val="ListParagraph"/>
+        <w:numPr>
+          <w:ilvl w:val="1"/>
+          <w:numId w:val="1"/>
+        </w:numPr>
+        <w:rPr>
+          <w:lang w:val="en-US"/>
+        </w:rPr>
+      </w:pPr>
+      <w:r>
+        <w:rPr>
+          <w:lang w:val="en-US"/>
+        </w:rPr>
+        <w:t xml:space="preserve">Lives </w:t>
+      </w:r>
+    </w:p>
+    <w:p>
+      <w:pPr>
+        <w:pStyle w:val="ListParagraph"/>
         <w:numPr>
           <w:ilvl w:val="1"/>
           <w:numId w:val="1"/>
@@ -1307,7 +1323,7 @@
     </w:p>
     <w:p>
       <w:pPr>
-        <w:pStyle w:val="Paragrafoelenco"/>
+        <w:pStyle w:val="ListParagraph"/>
         <w:numPr>
           <w:ilvl w:val="1"/>
           <w:numId w:val="1"/>
@@ -1325,7 +1341,7 @@
     </w:p>
     <w:p>
       <w:pPr>
-        <w:pStyle w:val="Paragrafoelenco"/>
+        <w:pStyle w:val="ListParagraph"/>
         <w:numPr>
           <w:ilvl w:val="1"/>
           <w:numId w:val="1"/>
@@ -1343,7 +1359,7 @@
     </w:p>
     <w:p>
       <w:pPr>
-        <w:pStyle w:val="Paragrafoelenco"/>
+        <w:pStyle w:val="ListParagraph"/>
         <w:numPr>
           <w:ilvl w:val="1"/>
           <w:numId w:val="1"/>
@@ -1361,12 +1377,13 @@
     </w:p>
     <w:p>
       <w:pPr>
-        <w:pStyle w:val="Paragrafoelenco"/>
-        <w:numPr>
-          <w:ilvl w:val="1"/>
-          <w:numId w:val="1"/>
-        </w:numPr>
-        <w:rPr>
+        <w:pStyle w:val="ListParagraph"/>
+        <w:numPr>
+          <w:ilvl w:val="1"/>
+          <w:numId w:val="1"/>
+        </w:numPr>
+        <w:rPr>
+          <w:i/>
           <w:i/>
           <w:iCs/>
           <w:lang w:val="en-US"/>
@@ -1378,31 +1395,31 @@
           <w:iCs/>
           <w:lang w:val="en-US"/>
         </w:rPr>
-        <w:t>Powerup cooldown</w:t>
-      </w:r>
-      <w:r>
-        <w:rPr>
+        <w:t>Powerup cooldown – Later on and maybe in a different area (Fighting)</w:t>
+      </w:r>
+    </w:p>
+    <w:p>
+      <w:pPr>
+        <w:pStyle w:val="ListParagraph"/>
+        <w:ind w:left="1788" w:hanging="0"/>
+        <w:rPr>
+          <w:i/>
           <w:i/>
           <w:iCs/>
           <w:lang w:val="en-US"/>
         </w:rPr>
-        <w:t xml:space="preserve"> – Later on and maybe in a different area (Fighting)</w:t>
-      </w:r>
-    </w:p>
-    <w:p>
-      <w:pPr>
-        <w:pStyle w:val="Paragrafoelenco"/>
-        <w:ind w:left="1788"/>
+      </w:pPr>
+      <w:r>
         <w:rPr>
           <w:i/>
           <w:iCs/>
           <w:lang w:val="en-US"/>
         </w:rPr>
-      </w:pPr>
-    </w:p>
-    <w:p>
-      <w:pPr>
-        <w:pStyle w:val="Paragrafoelenco"/>
+      </w:r>
+    </w:p>
+    <w:p>
+      <w:pPr>
+        <w:pStyle w:val="ListParagraph"/>
         <w:numPr>
           <w:ilvl w:val="0"/>
           <w:numId w:val="1"/>
@@ -1423,58 +1440,39 @@
     </w:p>
     <w:p>
       <w:pPr>
-        <w:pStyle w:val="Paragrafoelenco"/>
-        <w:numPr>
-          <w:ilvl w:val="1"/>
-          <w:numId w:val="1"/>
-        </w:numPr>
-        <w:rPr>
-          <w:lang w:val="en-US"/>
-        </w:rPr>
-      </w:pPr>
-      <w:proofErr w:type="spellStart"/>
-      <w:proofErr w:type="gramStart"/>
-      <w:r>
-        <w:rPr>
-          <w:lang w:val="en-US"/>
-        </w:rPr>
-        <w:t>Set,increase</w:t>
-      </w:r>
-      <w:proofErr w:type="gramEnd"/>
-      <w:r>
-        <w:rPr>
-          <w:lang w:val="en-US"/>
-        </w:rPr>
-        <w:t>,decrease</w:t>
-      </w:r>
-      <w:proofErr w:type="spellEnd"/>
-      <w:r>
-        <w:rPr>
-          <w:lang w:val="en-US"/>
-        </w:rPr>
-        <w:t xml:space="preserve"> </w:t>
-      </w:r>
-      <w:proofErr w:type="spellStart"/>
-      <w:r>
-        <w:rPr>
-          <w:lang w:val="en-US"/>
-        </w:rPr>
-        <w:t>Health,Mana,Stamina</w:t>
-      </w:r>
-      <w:proofErr w:type="spellEnd"/>
-    </w:p>
-    <w:p>
-      <w:pPr>
-        <w:pStyle w:val="Paragrafoelenco"/>
-        <w:ind w:left="1788"/>
-        <w:rPr>
-          <w:lang w:val="en-US"/>
-        </w:rPr>
-      </w:pPr>
-    </w:p>
-    <w:p>
-      <w:pPr>
-        <w:pStyle w:val="Paragrafoelenco"/>
+        <w:pStyle w:val="ListParagraph"/>
+        <w:numPr>
+          <w:ilvl w:val="1"/>
+          <w:numId w:val="1"/>
+        </w:numPr>
+        <w:rPr>
+          <w:lang w:val="en-US"/>
+        </w:rPr>
+      </w:pPr>
+      <w:r>
+        <w:rPr>
+          <w:lang w:val="en-US"/>
+        </w:rPr>
+        <w:t>Set,increase,decrease Health,Mana,Stamina</w:t>
+      </w:r>
+    </w:p>
+    <w:p>
+      <w:pPr>
+        <w:pStyle w:val="ListParagraph"/>
+        <w:ind w:left="1788" w:hanging="0"/>
+        <w:rPr>
+          <w:lang w:val="en-US"/>
+        </w:rPr>
+      </w:pPr>
+      <w:r>
+        <w:rPr>
+          <w:lang w:val="en-US"/>
+        </w:rPr>
+      </w:r>
+    </w:p>
+    <w:p>
+      <w:pPr>
+        <w:pStyle w:val="ListParagraph"/>
         <w:numPr>
           <w:ilvl w:val="0"/>
           <w:numId w:val="1"/>
@@ -1495,7 +1493,7 @@
     </w:p>
     <w:p>
       <w:pPr>
-        <w:pStyle w:val="Paragrafoelenco"/>
+        <w:pStyle w:val="ListParagraph"/>
         <w:numPr>
           <w:ilvl w:val="1"/>
           <w:numId w:val="1"/>
@@ -1513,7 +1511,7 @@
     </w:p>
     <w:p>
       <w:pPr>
-        <w:pStyle w:val="Paragrafoelenco"/>
+        <w:pStyle w:val="ListParagraph"/>
         <w:numPr>
           <w:ilvl w:val="2"/>
           <w:numId w:val="1"/>
@@ -1531,7 +1529,7 @@
     </w:p>
     <w:p>
       <w:pPr>
-        <w:pStyle w:val="Paragrafoelenco"/>
+        <w:pStyle w:val="ListParagraph"/>
         <w:numPr>
           <w:ilvl w:val="2"/>
           <w:numId w:val="1"/>
@@ -1549,7 +1547,7 @@
     </w:p>
     <w:p>
       <w:pPr>
-        <w:pStyle w:val="Paragrafoelenco"/>
+        <w:pStyle w:val="ListParagraph"/>
         <w:numPr>
           <w:ilvl w:val="1"/>
           <w:numId w:val="1"/>
@@ -1567,7 +1565,7 @@
     </w:p>
     <w:p>
       <w:pPr>
-        <w:pStyle w:val="Paragrafoelenco"/>
+        <w:pStyle w:val="ListParagraph"/>
         <w:numPr>
           <w:ilvl w:val="1"/>
           <w:numId w:val="1"/>
@@ -1585,7 +1583,7 @@
     </w:p>
     <w:p>
       <w:pPr>
-        <w:pStyle w:val="Paragrafoelenco"/>
+        <w:pStyle w:val="ListParagraph"/>
         <w:numPr>
           <w:ilvl w:val="2"/>
           <w:numId w:val="1"/>
@@ -1603,7 +1601,7 @@
     </w:p>
     <w:p>
       <w:pPr>
-        <w:pStyle w:val="Paragrafoelenco"/>
+        <w:pStyle w:val="ListParagraph"/>
         <w:numPr>
           <w:ilvl w:val="2"/>
           <w:numId w:val="1"/>
@@ -1623,16 +1621,21 @@
     </w:p>
     <w:p>
       <w:pPr>
-        <w:pStyle w:val="Paragrafoelenco"/>
-        <w:ind w:left="1788"/>
-        <w:rPr>
-          <w:lang w:val="en-US"/>
-        </w:rPr>
-      </w:pPr>
-    </w:p>
-    <w:p>
-      <w:pPr>
-        <w:pStyle w:val="Paragrafoelenco"/>
+        <w:pStyle w:val="ListParagraph"/>
+        <w:ind w:left="1788" w:hanging="0"/>
+        <w:rPr>
+          <w:lang w:val="en-US"/>
+        </w:rPr>
+      </w:pPr>
+      <w:r>
+        <w:rPr>
+          <w:lang w:val="en-US"/>
+        </w:rPr>
+      </w:r>
+    </w:p>
+    <w:p>
+      <w:pPr>
+        <w:pStyle w:val="ListParagraph"/>
         <w:numPr>
           <w:ilvl w:val="0"/>
           <w:numId w:val="1"/>
@@ -1648,21 +1651,12 @@
           <w:color w:val="FF0000"/>
           <w:lang w:val="en-US"/>
         </w:rPr>
-        <w:t>Save &amp; Load system</w:t>
-      </w:r>
-      <w:r>
-        <w:rPr>
-          <w:b/>
-          <w:bCs/>
-          <w:color w:val="FF0000"/>
-          <w:lang w:val="en-US"/>
-        </w:rPr>
-        <w:t xml:space="preserve"> F</w:t>
-      </w:r>
-    </w:p>
-    <w:p>
-      <w:pPr>
-        <w:pStyle w:val="Paragrafoelenco"/>
+        <w:t>Save &amp; Load system F</w:t>
+      </w:r>
+    </w:p>
+    <w:p>
+      <w:pPr>
+        <w:pStyle w:val="ListParagraph"/>
         <w:numPr>
           <w:ilvl w:val="1"/>
           <w:numId w:val="1"/>
@@ -1680,7 +1674,7 @@
     </w:p>
     <w:p>
       <w:pPr>
-        <w:pStyle w:val="Paragrafoelenco"/>
+        <w:pStyle w:val="ListParagraph"/>
         <w:numPr>
           <w:ilvl w:val="2"/>
           <w:numId w:val="1"/>
@@ -1698,7 +1692,7 @@
     </w:p>
     <w:p>
       <w:pPr>
-        <w:pStyle w:val="Paragrafoelenco"/>
+        <w:pStyle w:val="ListParagraph"/>
         <w:numPr>
           <w:ilvl w:val="1"/>
           <w:numId w:val="1"/>
@@ -1716,7 +1710,7 @@
     </w:p>
     <w:p>
       <w:pPr>
-        <w:pStyle w:val="Paragrafoelenco"/>
+        <w:pStyle w:val="ListParagraph"/>
         <w:numPr>
           <w:ilvl w:val="2"/>
           <w:numId w:val="1"/>
@@ -1729,18 +1723,12 @@
         <w:rPr>
           <w:lang w:val="en-US"/>
         </w:rPr>
-        <w:t xml:space="preserve">Temporary </w:t>
-      </w:r>
-      <w:r>
-        <w:rPr>
-          <w:lang w:val="en-US"/>
-        </w:rPr>
-        <w:t>pause menu:</w:t>
-      </w:r>
-    </w:p>
-    <w:p>
-      <w:pPr>
-        <w:pStyle w:val="Paragrafoelenco"/>
+        <w:t>Temporary pause menu:</w:t>
+      </w:r>
+    </w:p>
+    <w:p>
+      <w:pPr>
+        <w:pStyle w:val="ListParagraph"/>
         <w:numPr>
           <w:ilvl w:val="3"/>
           <w:numId w:val="1"/>
@@ -1753,26 +1741,12 @@
         <w:rPr>
           <w:lang w:val="en-US"/>
         </w:rPr>
-        <w:t xml:space="preserve">Pause with ESC, </w:t>
-      </w:r>
-      <w:proofErr w:type="gramStart"/>
-      <w:r>
-        <w:rPr>
-          <w:lang w:val="en-US"/>
-        </w:rPr>
-        <w:t>Save</w:t>
-      </w:r>
-      <w:proofErr w:type="gramEnd"/>
-      <w:r>
-        <w:rPr>
-          <w:lang w:val="en-US"/>
-        </w:rPr>
-        <w:t xml:space="preserve"> game with S, load last save with L</w:t>
-      </w:r>
-    </w:p>
-    <w:p>
-      <w:pPr>
-        <w:pStyle w:val="Paragrafoelenco"/>
+        <w:t>Pause with ESC, Save game with S, load last save with L</w:t>
+      </w:r>
+    </w:p>
+    <w:p>
+      <w:pPr>
+        <w:pStyle w:val="ListParagraph"/>
         <w:numPr>
           <w:ilvl w:val="2"/>
           <w:numId w:val="1"/>
@@ -1785,38 +1759,12 @@
         <w:rPr>
           <w:lang w:val="en-US"/>
         </w:rPr>
-        <w:t>Last checkpoint, Lives, Objectives,</w:t>
-      </w:r>
-      <w:r>
-        <w:rPr>
-          <w:lang w:val="en-US"/>
-        </w:rPr>
-        <w:t xml:space="preserve"> HMS,</w:t>
-      </w:r>
-      <w:r>
-        <w:rPr>
-          <w:lang w:val="en-US"/>
-        </w:rPr>
-        <w:t xml:space="preserve"> </w:t>
-      </w:r>
-      <w:r>
-        <w:rPr>
-          <w:lang w:val="en-US"/>
-        </w:rPr>
-        <w:t xml:space="preserve">and skills </w:t>
-      </w:r>
-      <w:proofErr w:type="gramStart"/>
-      <w:r>
-        <w:rPr>
-          <w:lang w:val="en-US"/>
-        </w:rPr>
-        <w:t>later on</w:t>
-      </w:r>
-      <w:proofErr w:type="gramEnd"/>
-    </w:p>
-    <w:p>
-      <w:pPr>
-        <w:pStyle w:val="Paragrafoelenco"/>
+        <w:t>Last checkpoint, Lives, Objectives, HMS, and skills later on</w:t>
+      </w:r>
+    </w:p>
+    <w:p>
+      <w:pPr>
+        <w:pStyle w:val="ListParagraph"/>
         <w:numPr>
           <w:ilvl w:val="3"/>
           <w:numId w:val="1"/>
@@ -1825,59 +1773,34 @@
           <w:lang w:val="en-US"/>
         </w:rPr>
       </w:pPr>
-      <w:proofErr w:type="spellStart"/>
-      <w:r>
-        <w:rPr>
-          <w:lang w:val="en-US"/>
-        </w:rPr>
-        <w:t>Hms</w:t>
-      </w:r>
-      <w:proofErr w:type="spellEnd"/>
-      <w:r>
-        <w:rPr>
-          <w:lang w:val="en-US"/>
-        </w:rPr>
-        <w:t xml:space="preserve"> = </w:t>
-      </w:r>
-      <w:proofErr w:type="spellStart"/>
-      <w:proofErr w:type="gramStart"/>
-      <w:r>
-        <w:rPr>
-          <w:lang w:val="en-US"/>
-        </w:rPr>
-        <w:t>health,mana</w:t>
-      </w:r>
-      <w:proofErr w:type="gramEnd"/>
-      <w:r>
-        <w:rPr>
-          <w:lang w:val="en-US"/>
-        </w:rPr>
-        <w:t>,stamina</w:t>
-      </w:r>
-      <w:proofErr w:type="spellEnd"/>
-    </w:p>
-    <w:p>
-      <w:pPr>
-        <w:pStyle w:val="Paragrafoelenco"/>
-        <w:numPr>
-          <w:ilvl w:val="1"/>
-          <w:numId w:val="1"/>
-        </w:numPr>
-        <w:rPr>
-          <w:lang w:val="en-US"/>
-        </w:rPr>
-      </w:pPr>
-      <w:r>
-        <w:rPr>
-          <w:lang w:val="en-US"/>
-        </w:rPr>
-        <w:lastRenderedPageBreak/>
+      <w:r>
+        <w:rPr>
+          <w:lang w:val="en-US"/>
+        </w:rPr>
+        <w:t>Hms = health,mana,stamina</w:t>
+      </w:r>
+    </w:p>
+    <w:p>
+      <w:pPr>
+        <w:pStyle w:val="ListParagraph"/>
+        <w:numPr>
+          <w:ilvl w:val="1"/>
+          <w:numId w:val="1"/>
+        </w:numPr>
+        <w:rPr>
+          <w:lang w:val="en-US"/>
+        </w:rPr>
+      </w:pPr>
+      <w:r>
+        <w:rPr>
+          <w:lang w:val="en-US"/>
+        </w:rPr>
         <w:t>Load the last game saved</w:t>
       </w:r>
     </w:p>
     <w:p>
       <w:pPr>
-        <w:pStyle w:val="Paragrafoelenco"/>
+        <w:pStyle w:val="ListParagraph"/>
         <w:numPr>
           <w:ilvl w:val="2"/>
           <w:numId w:val="1"/>
@@ -1895,16 +1818,21 @@
     </w:p>
     <w:p>
       <w:pPr>
-        <w:pStyle w:val="Paragrafoelenco"/>
-        <w:ind w:left="2508"/>
-        <w:rPr>
-          <w:lang w:val="en-US"/>
-        </w:rPr>
-      </w:pPr>
-    </w:p>
-    <w:p>
-      <w:pPr>
-        <w:pStyle w:val="Paragrafoelenco"/>
+        <w:pStyle w:val="ListParagraph"/>
+        <w:ind w:left="2508" w:hanging="0"/>
+        <w:rPr>
+          <w:lang w:val="en-US"/>
+        </w:rPr>
+      </w:pPr>
+      <w:r>
+        <w:rPr>
+          <w:lang w:val="en-US"/>
+        </w:rPr>
+      </w:r>
+    </w:p>
+    <w:p>
+      <w:pPr>
+        <w:pStyle w:val="ListParagraph"/>
         <w:numPr>
           <w:ilvl w:val="0"/>
           <w:numId w:val="1"/>
@@ -1920,21 +1848,12 @@
           <w:color w:val="FF0000"/>
           <w:lang w:val="en-US"/>
         </w:rPr>
-        <w:t>Main Menu</w:t>
-      </w:r>
-      <w:r>
-        <w:rPr>
-          <w:b/>
-          <w:bCs/>
-          <w:color w:val="FF0000"/>
-          <w:lang w:val="en-US"/>
-        </w:rPr>
-        <w:t xml:space="preserve"> L</w:t>
-      </w:r>
-    </w:p>
-    <w:p>
-      <w:pPr>
-        <w:pStyle w:val="Paragrafoelenco"/>
+        <w:t>Main Menu L</w:t>
+      </w:r>
+    </w:p>
+    <w:p>
+      <w:pPr>
+        <w:pStyle w:val="ListParagraph"/>
         <w:numPr>
           <w:ilvl w:val="1"/>
           <w:numId w:val="1"/>
@@ -1952,7 +1871,7 @@
     </w:p>
     <w:p>
       <w:pPr>
-        <w:pStyle w:val="Paragrafoelenco"/>
+        <w:pStyle w:val="ListParagraph"/>
         <w:numPr>
           <w:ilvl w:val="2"/>
           <w:numId w:val="1"/>
@@ -1970,7 +1889,7 @@
     </w:p>
     <w:p>
       <w:pPr>
-        <w:pStyle w:val="Paragrafoelenco"/>
+        <w:pStyle w:val="ListParagraph"/>
         <w:numPr>
           <w:ilvl w:val="3"/>
           <w:numId w:val="1"/>
@@ -1988,7 +1907,7 @@
     </w:p>
     <w:p>
       <w:pPr>
-        <w:pStyle w:val="Paragrafoelenco"/>
+        <w:pStyle w:val="ListParagraph"/>
         <w:numPr>
           <w:ilvl w:val="3"/>
           <w:numId w:val="1"/>
@@ -2006,7 +1925,7 @@
     </w:p>
     <w:p>
       <w:pPr>
-        <w:pStyle w:val="Paragrafoelenco"/>
+        <w:pStyle w:val="ListParagraph"/>
         <w:numPr>
           <w:ilvl w:val="2"/>
           <w:numId w:val="1"/>
@@ -2024,16 +1943,21 @@
     </w:p>
     <w:p>
       <w:pPr>
-        <w:pStyle w:val="Paragrafoelenco"/>
-        <w:ind w:left="1788"/>
-        <w:rPr>
-          <w:lang w:val="en-US"/>
-        </w:rPr>
-      </w:pPr>
-    </w:p>
-    <w:p>
-      <w:pPr>
-        <w:pStyle w:val="Paragrafoelenco"/>
+        <w:pStyle w:val="ListParagraph"/>
+        <w:ind w:left="1788" w:hanging="0"/>
+        <w:rPr>
+          <w:lang w:val="en-US"/>
+        </w:rPr>
+      </w:pPr>
+      <w:r>
+        <w:rPr>
+          <w:lang w:val="en-US"/>
+        </w:rPr>
+      </w:r>
+    </w:p>
+    <w:p>
+      <w:pPr>
+        <w:pStyle w:val="ListParagraph"/>
         <w:numPr>
           <w:ilvl w:val="1"/>
           <w:numId w:val="1"/>
@@ -2051,23 +1975,34 @@
     </w:p>
     <w:p>
       <w:pPr>
-        <w:rPr>
-          <w:lang w:val="en-US"/>
-        </w:rPr>
-      </w:pPr>
-    </w:p>
-    <w:p>
-      <w:pPr>
-        <w:pStyle w:val="Paragrafoelenco"/>
-        <w:ind w:left="2508"/>
-        <w:rPr>
-          <w:lang w:val="en-US"/>
-        </w:rPr>
-      </w:pPr>
-    </w:p>
-    <w:p>
-      <w:pPr>
-        <w:pStyle w:val="Paragrafoelenco"/>
+        <w:pStyle w:val="Normal"/>
+        <w:rPr>
+          <w:lang w:val="en-US"/>
+        </w:rPr>
+      </w:pPr>
+      <w:r>
+        <w:rPr>
+          <w:lang w:val="en-US"/>
+        </w:rPr>
+      </w:r>
+    </w:p>
+    <w:p>
+      <w:pPr>
+        <w:pStyle w:val="ListParagraph"/>
+        <w:ind w:left="2508" w:hanging="0"/>
+        <w:rPr>
+          <w:lang w:val="en-US"/>
+        </w:rPr>
+      </w:pPr>
+      <w:r>
+        <w:rPr>
+          <w:lang w:val="en-US"/>
+        </w:rPr>
+      </w:r>
+    </w:p>
+    <w:p>
+      <w:pPr>
+        <w:pStyle w:val="ListParagraph"/>
         <w:numPr>
           <w:ilvl w:val="0"/>
           <w:numId w:val="1"/>
@@ -2088,7 +2023,7 @@
     </w:p>
     <w:p>
       <w:pPr>
-        <w:pStyle w:val="Paragrafoelenco"/>
+        <w:pStyle w:val="ListParagraph"/>
         <w:numPr>
           <w:ilvl w:val="1"/>
           <w:numId w:val="1"/>
@@ -2106,7 +2041,7 @@
     </w:p>
     <w:p>
       <w:pPr>
-        <w:pStyle w:val="Paragrafoelenco"/>
+        <w:pStyle w:val="ListParagraph"/>
         <w:numPr>
           <w:ilvl w:val="1"/>
           <w:numId w:val="1"/>
@@ -2124,7 +2059,7 @@
     </w:p>
     <w:p>
       <w:pPr>
-        <w:pStyle w:val="Paragrafoelenco"/>
+        <w:pStyle w:val="ListParagraph"/>
         <w:numPr>
           <w:ilvl w:val="1"/>
           <w:numId w:val="1"/>
@@ -2142,7 +2077,7 @@
     </w:p>
     <w:p>
       <w:pPr>
-        <w:pStyle w:val="Paragrafoelenco"/>
+        <w:pStyle w:val="ListParagraph"/>
         <w:numPr>
           <w:ilvl w:val="1"/>
           <w:numId w:val="1"/>
@@ -2160,7 +2095,7 @@
     </w:p>
     <w:p>
       <w:pPr>
-        <w:pStyle w:val="Paragrafoelenco"/>
+        <w:pStyle w:val="ListParagraph"/>
         <w:numPr>
           <w:ilvl w:val="1"/>
           <w:numId w:val="1"/>
@@ -2178,22 +2113,32 @@
     </w:p>
     <w:p>
       <w:pPr>
-        <w:rPr>
-          <w:b/>
-          <w:bCs/>
-          <w:lang w:val="en-US"/>
-        </w:rPr>
-      </w:pPr>
-    </w:p>
-    <w:p>
-      <w:pPr>
-        <w:pStyle w:val="Paragrafoelenco"/>
+        <w:pStyle w:val="Normal"/>
+        <w:rPr>
+          <w:b/>
+          <w:b/>
+          <w:bCs/>
+          <w:lang w:val="en-US"/>
+        </w:rPr>
+      </w:pPr>
+      <w:r>
+        <w:rPr>
+          <w:b/>
+          <w:bCs/>
+          <w:lang w:val="en-US"/>
+        </w:rPr>
+      </w:r>
+    </w:p>
+    <w:p>
+      <w:pPr>
+        <w:pStyle w:val="ListParagraph"/>
         <w:numPr>
           <w:ilvl w:val="0"/>
           <w:numId w:val="1"/>
         </w:numPr>
         <w:rPr>
           <w:b/>
+          <w:b/>
           <w:bCs/>
           <w:color w:val="FF0000"/>
           <w:lang w:val="en-US"/>
@@ -2211,7 +2156,7 @@
     </w:p>
     <w:p>
       <w:pPr>
-        <w:pStyle w:val="Paragrafoelenco"/>
+        <w:pStyle w:val="ListParagraph"/>
         <w:numPr>
           <w:ilvl w:val="1"/>
           <w:numId w:val="1"/>
@@ -2229,7 +2174,7 @@
     </w:p>
     <w:p>
       <w:pPr>
-        <w:pStyle w:val="Paragrafoelenco"/>
+        <w:pStyle w:val="ListParagraph"/>
         <w:numPr>
           <w:ilvl w:val="1"/>
           <w:numId w:val="1"/>
@@ -2247,22 +2192,28 @@
     </w:p>
     <w:p>
       <w:pPr>
-        <w:pStyle w:val="Paragrafoelenco"/>
-        <w:ind w:left="1788"/>
-        <w:rPr>
-          <w:lang w:val="en-US"/>
-        </w:rPr>
-      </w:pPr>
-    </w:p>
-    <w:p>
-      <w:pPr>
-        <w:pStyle w:val="Paragrafoelenco"/>
+        <w:pStyle w:val="ListParagraph"/>
+        <w:ind w:left="1788" w:hanging="0"/>
+        <w:rPr>
+          <w:lang w:val="en-US"/>
+        </w:rPr>
+      </w:pPr>
+      <w:r>
+        <w:rPr>
+          <w:lang w:val="en-US"/>
+        </w:rPr>
+      </w:r>
+    </w:p>
+    <w:p>
+      <w:pPr>
+        <w:pStyle w:val="ListParagraph"/>
         <w:numPr>
           <w:ilvl w:val="0"/>
           <w:numId w:val="1"/>
         </w:numPr>
         <w:rPr>
           <w:b/>
+          <w:b/>
           <w:bCs/>
           <w:lang w:val="en-US"/>
         </w:rPr>
@@ -2279,7 +2230,7 @@
     </w:p>
     <w:p>
       <w:pPr>
-        <w:pStyle w:val="Paragrafoelenco"/>
+        <w:pStyle w:val="ListParagraph"/>
         <w:numPr>
           <w:ilvl w:val="1"/>
           <w:numId w:val="1"/>
@@ -2297,7 +2248,7 @@
     </w:p>
     <w:p>
       <w:pPr>
-        <w:pStyle w:val="Paragrafoelenco"/>
+        <w:pStyle w:val="ListParagraph"/>
         <w:numPr>
           <w:ilvl w:val="1"/>
           <w:numId w:val="1"/>
@@ -2315,7 +2266,7 @@
     </w:p>
     <w:p>
       <w:pPr>
-        <w:pStyle w:val="Paragrafoelenco"/>
+        <w:pStyle w:val="ListParagraph"/>
         <w:numPr>
           <w:ilvl w:val="2"/>
           <w:numId w:val="1"/>
@@ -2333,7 +2284,7 @@
     </w:p>
     <w:p>
       <w:pPr>
-        <w:pStyle w:val="Paragrafoelenco"/>
+        <w:pStyle w:val="ListParagraph"/>
         <w:numPr>
           <w:ilvl w:val="1"/>
           <w:numId w:val="1"/>
@@ -2351,7 +2302,7 @@
     </w:p>
     <w:p>
       <w:pPr>
-        <w:pStyle w:val="Paragrafoelenco"/>
+        <w:pStyle w:val="ListParagraph"/>
         <w:numPr>
           <w:ilvl w:val="2"/>
           <w:numId w:val="1"/>
@@ -2369,7 +2320,7 @@
     </w:p>
     <w:p>
       <w:pPr>
-        <w:pStyle w:val="Paragrafoelenco"/>
+        <w:pStyle w:val="ListParagraph"/>
         <w:numPr>
           <w:ilvl w:val="1"/>
           <w:numId w:val="1"/>
@@ -2387,7 +2338,7 @@
     </w:p>
     <w:p>
       <w:pPr>
-        <w:pStyle w:val="Paragrafoelenco"/>
+        <w:pStyle w:val="ListParagraph"/>
         <w:numPr>
           <w:ilvl w:val="2"/>
           <w:numId w:val="1"/>
@@ -2405,33 +2356,25 @@
     </w:p>
     <w:p>
       <w:pPr>
-        <w:pStyle w:val="Paragrafoelenco"/>
-        <w:numPr>
-          <w:ilvl w:val="1"/>
-          <w:numId w:val="1"/>
-        </w:numPr>
-        <w:rPr>
-          <w:lang w:val="en-US"/>
-        </w:rPr>
-      </w:pPr>
-      <w:proofErr w:type="spellStart"/>
-      <w:r>
-        <w:rPr>
-          <w:lang w:val="en-US"/>
-        </w:rPr>
-        <w:t>Skillbar</w:t>
-      </w:r>
-      <w:proofErr w:type="spellEnd"/>
-      <w:r>
-        <w:rPr>
-          <w:lang w:val="en-US"/>
-        </w:rPr>
-        <w:t xml:space="preserve"> (Will we have skills?)</w:t>
-      </w:r>
-    </w:p>
-    <w:p>
-      <w:pPr>
-        <w:pStyle w:val="Paragrafoelenco"/>
+        <w:pStyle w:val="ListParagraph"/>
+        <w:numPr>
+          <w:ilvl w:val="1"/>
+          <w:numId w:val="1"/>
+        </w:numPr>
+        <w:rPr>
+          <w:lang w:val="en-US"/>
+        </w:rPr>
+      </w:pPr>
+      <w:r>
+        <w:rPr>
+          <w:lang w:val="en-US"/>
+        </w:rPr>
+        <w:t>Skillbar (Will we have skills?)</w:t>
+      </w:r>
+    </w:p>
+    <w:p>
+      <w:pPr>
+        <w:pStyle w:val="ListParagraph"/>
         <w:numPr>
           <w:ilvl w:val="2"/>
           <w:numId w:val="1"/>
@@ -2449,22 +2392,28 @@
     </w:p>
     <w:p>
       <w:pPr>
-        <w:pStyle w:val="Paragrafoelenco"/>
-        <w:ind w:left="2508"/>
-        <w:rPr>
-          <w:lang w:val="en-US"/>
-        </w:rPr>
-      </w:pPr>
-    </w:p>
-    <w:p>
-      <w:pPr>
-        <w:pStyle w:val="Paragrafoelenco"/>
+        <w:pStyle w:val="ListParagraph"/>
+        <w:ind w:left="2508" w:hanging="0"/>
+        <w:rPr>
+          <w:lang w:val="en-US"/>
+        </w:rPr>
+      </w:pPr>
+      <w:r>
+        <w:rPr>
+          <w:lang w:val="en-US"/>
+        </w:rPr>
+      </w:r>
+    </w:p>
+    <w:p>
+      <w:pPr>
+        <w:pStyle w:val="ListParagraph"/>
         <w:numPr>
           <w:ilvl w:val="0"/>
           <w:numId w:val="1"/>
         </w:numPr>
         <w:rPr>
           <w:b/>
+          <w:b/>
           <w:bCs/>
           <w:lang w:val="en-US"/>
         </w:rPr>
@@ -2481,7 +2430,7 @@
     </w:p>
     <w:p>
       <w:pPr>
-        <w:pStyle w:val="Paragrafoelenco"/>
+        <w:pStyle w:val="ListParagraph"/>
         <w:numPr>
           <w:ilvl w:val="1"/>
           <w:numId w:val="1"/>
@@ -2499,7 +2448,7 @@
     </w:p>
     <w:p>
       <w:pPr>
-        <w:pStyle w:val="Paragrafoelenco"/>
+        <w:pStyle w:val="ListParagraph"/>
         <w:numPr>
           <w:ilvl w:val="1"/>
           <w:numId w:val="1"/>
@@ -2517,7 +2466,7 @@
     </w:p>
     <w:p>
       <w:pPr>
-        <w:pStyle w:val="Paragrafoelenco"/>
+        <w:pStyle w:val="ListParagraph"/>
         <w:numPr>
           <w:ilvl w:val="1"/>
           <w:numId w:val="1"/>
@@ -2535,22 +2484,28 @@
     </w:p>
     <w:p>
       <w:pPr>
-        <w:pStyle w:val="Paragrafoelenco"/>
-        <w:ind w:left="1788"/>
-        <w:rPr>
-          <w:lang w:val="en-US"/>
-        </w:rPr>
-      </w:pPr>
-    </w:p>
-    <w:p>
-      <w:pPr>
-        <w:pStyle w:val="Paragrafoelenco"/>
+        <w:pStyle w:val="ListParagraph"/>
+        <w:ind w:left="1788" w:hanging="0"/>
+        <w:rPr>
+          <w:lang w:val="en-US"/>
+        </w:rPr>
+      </w:pPr>
+      <w:r>
+        <w:rPr>
+          <w:lang w:val="en-US"/>
+        </w:rPr>
+      </w:r>
+    </w:p>
+    <w:p>
+      <w:pPr>
+        <w:pStyle w:val="ListParagraph"/>
         <w:numPr>
           <w:ilvl w:val="0"/>
           <w:numId w:val="1"/>
         </w:numPr>
         <w:rPr>
           <w:b/>
+          <w:b/>
           <w:bCs/>
           <w:lang w:val="en-US"/>
         </w:rPr>
@@ -2567,7 +2522,7 @@
     </w:p>
     <w:p>
       <w:pPr>
-        <w:pStyle w:val="Paragrafoelenco"/>
+        <w:pStyle w:val="ListParagraph"/>
         <w:numPr>
           <w:ilvl w:val="1"/>
           <w:numId w:val="1"/>
@@ -2585,22 +2540,28 @@
     </w:p>
     <w:p>
       <w:pPr>
-        <w:pStyle w:val="Paragrafoelenco"/>
-        <w:ind w:left="1788"/>
-        <w:rPr>
-          <w:lang w:val="en-US"/>
-        </w:rPr>
-      </w:pPr>
-    </w:p>
-    <w:p>
-      <w:pPr>
-        <w:pStyle w:val="Paragrafoelenco"/>
+        <w:pStyle w:val="ListParagraph"/>
+        <w:ind w:left="1788" w:hanging="0"/>
+        <w:rPr>
+          <w:lang w:val="en-US"/>
+        </w:rPr>
+      </w:pPr>
+      <w:r>
+        <w:rPr>
+          <w:lang w:val="en-US"/>
+        </w:rPr>
+      </w:r>
+    </w:p>
+    <w:p>
+      <w:pPr>
+        <w:pStyle w:val="ListParagraph"/>
         <w:numPr>
           <w:ilvl w:val="0"/>
           <w:numId w:val="1"/>
         </w:numPr>
         <w:rPr>
           <w:b/>
+          <w:b/>
           <w:bCs/>
           <w:lang w:val="en-US"/>
         </w:rPr>
@@ -2617,13 +2578,14 @@
     </w:p>
     <w:p>
       <w:pPr>
-        <w:pStyle w:val="Paragrafoelenco"/>
+        <w:pStyle w:val="ListParagraph"/>
         <w:numPr>
           <w:ilvl w:val="0"/>
           <w:numId w:val="1"/>
         </w:numPr>
         <w:rPr>
           <w:b/>
+          <w:b/>
           <w:bCs/>
           <w:lang w:val="en-US"/>
         </w:rPr>
@@ -2640,24 +2602,40 @@
     </w:p>
     <w:p>
       <w:pPr>
-        <w:rPr>
-          <w:lang w:val="en-US"/>
-        </w:rPr>
-      </w:pPr>
-    </w:p>
-    <w:p>
-      <w:pPr>
+        <w:pStyle w:val="Normal"/>
+        <w:rPr>
+          <w:lang w:val="en-US"/>
+        </w:rPr>
+      </w:pPr>
+      <w:r>
+        <w:rPr>
+          <w:lang w:val="en-US"/>
+        </w:rPr>
+      </w:r>
+    </w:p>
+    <w:p>
+      <w:pPr>
+        <w:pStyle w:val="Normal"/>
         <w:rPr>
           <w:sz w:val="24"/>
           <w:szCs w:val="24"/>
           <w:lang w:val="en-US"/>
         </w:rPr>
       </w:pPr>
-    </w:p>
-    <w:p>
-      <w:pPr>
+      <w:r>
+        <w:rPr>
+          <w:sz w:val="24"/>
+          <w:szCs w:val="24"/>
+          <w:lang w:val="en-US"/>
+        </w:rPr>
+      </w:r>
+    </w:p>
+    <w:p>
+      <w:pPr>
+        <w:pStyle w:val="Normal"/>
         <w:jc w:val="center"/>
         <w:rPr>
+          <w:b/>
           <w:b/>
           <w:bCs/>
           <w:color w:val="7030A0"/>
@@ -2680,13 +2658,14 @@
     </w:p>
     <w:p>
       <w:pPr>
-        <w:pStyle w:val="Paragrafoelenco"/>
+        <w:pStyle w:val="ListParagraph"/>
         <w:numPr>
           <w:ilvl w:val="0"/>
           <w:numId w:val="2"/>
         </w:numPr>
         <w:rPr>
           <w:b/>
+          <w:b/>
           <w:bCs/>
           <w:color w:val="FF0000"/>
           <w:sz w:val="24"/>
@@ -2708,7 +2687,7 @@
     </w:p>
     <w:p>
       <w:pPr>
-        <w:pStyle w:val="Paragrafoelenco"/>
+        <w:pStyle w:val="ListParagraph"/>
         <w:numPr>
           <w:ilvl w:val="1"/>
           <w:numId w:val="2"/>
@@ -2726,13 +2705,14 @@
     </w:p>
     <w:p>
       <w:pPr>
-        <w:pStyle w:val="Paragrafoelenco"/>
+        <w:pStyle w:val="ListParagraph"/>
         <w:numPr>
           <w:ilvl w:val="0"/>
           <w:numId w:val="2"/>
         </w:numPr>
         <w:rPr>
           <w:b/>
+          <w:b/>
           <w:bCs/>
           <w:color w:val="FF0000"/>
           <w:sz w:val="24"/>
@@ -2740,7 +2720,6 @@
           <w:lang w:val="en-US"/>
         </w:rPr>
       </w:pPr>
-      <w:proofErr w:type="spellStart"/>
       <w:r>
         <w:rPr>
           <w:b/>
@@ -2752,11 +2731,10 @@
         </w:rPr>
         <w:t>DreamScapes</w:t>
       </w:r>
-      <w:proofErr w:type="spellEnd"/>
-    </w:p>
-    <w:p>
-      <w:pPr>
-        <w:pStyle w:val="Paragrafoelenco"/>
+    </w:p>
+    <w:p>
+      <w:pPr>
+        <w:pStyle w:val="ListParagraph"/>
         <w:numPr>
           <w:ilvl w:val="1"/>
           <w:numId w:val="2"/>
@@ -2774,7 +2752,7 @@
     </w:p>
     <w:p>
       <w:pPr>
-        <w:pStyle w:val="Paragrafoelenco"/>
+        <w:pStyle w:val="ListParagraph"/>
         <w:numPr>
           <w:ilvl w:val="1"/>
           <w:numId w:val="2"/>
@@ -2792,13 +2770,14 @@
     </w:p>
     <w:p>
       <w:pPr>
-        <w:pStyle w:val="Paragrafoelenco"/>
+        <w:pStyle w:val="ListParagraph"/>
         <w:numPr>
           <w:ilvl w:val="0"/>
           <w:numId w:val="2"/>
         </w:numPr>
         <w:rPr>
           <w:b/>
+          <w:b/>
           <w:bCs/>
           <w:color w:val="FF0000"/>
           <w:sz w:val="24"/>
@@ -2820,13 +2799,14 @@
     </w:p>
     <w:p>
       <w:pPr>
-        <w:pStyle w:val="Paragrafoelenco"/>
+        <w:pStyle w:val="ListParagraph"/>
         <w:numPr>
           <w:ilvl w:val="0"/>
           <w:numId w:val="2"/>
         </w:numPr>
         <w:rPr>
           <w:b/>
+          <w:b/>
           <w:bCs/>
           <w:color w:val="FF0000"/>
           <w:sz w:val="24"/>
@@ -2848,13 +2828,14 @@
     </w:p>
     <w:p>
       <w:pPr>
-        <w:pStyle w:val="Paragrafoelenco"/>
+        <w:pStyle w:val="ListParagraph"/>
         <w:numPr>
           <w:ilvl w:val="0"/>
           <w:numId w:val="2"/>
         </w:numPr>
         <w:rPr>
           <w:b/>
+          <w:b/>
           <w:bCs/>
           <w:color w:val="FF0000"/>
           <w:sz w:val="24"/>
@@ -2876,13 +2857,14 @@
     </w:p>
     <w:p>
       <w:pPr>
-        <w:pStyle w:val="Paragrafoelenco"/>
+        <w:pStyle w:val="ListParagraph"/>
         <w:numPr>
           <w:ilvl w:val="0"/>
           <w:numId w:val="2"/>
         </w:numPr>
         <w:rPr>
           <w:b/>
+          <w:b/>
           <w:bCs/>
           <w:color w:val="FF0000"/>
           <w:sz w:val="24"/>
@@ -2904,13 +2886,14 @@
     </w:p>
     <w:p>
       <w:pPr>
-        <w:pStyle w:val="Paragrafoelenco"/>
+        <w:pStyle w:val="ListParagraph"/>
         <w:numPr>
           <w:ilvl w:val="0"/>
           <w:numId w:val="2"/>
         </w:numPr>
         <w:rPr>
           <w:b/>
+          <w:b/>
           <w:bCs/>
           <w:color w:val="FF0000"/>
           <w:sz w:val="24"/>
@@ -2932,13 +2915,14 @@
     </w:p>
     <w:p>
       <w:pPr>
-        <w:pStyle w:val="Paragrafoelenco"/>
+        <w:pStyle w:val="ListParagraph"/>
         <w:numPr>
           <w:ilvl w:val="0"/>
           <w:numId w:val="2"/>
         </w:numPr>
         <w:rPr>
           <w:b/>
+          <w:b/>
           <w:bCs/>
           <w:color w:val="FF0000"/>
           <w:sz w:val="24"/>
@@ -2960,28 +2944,32 @@
     </w:p>
     <w:p>
       <w:pPr>
-        <w:rPr>
-          <w:lang w:val="en-US"/>
-        </w:rPr>
-      </w:pPr>
+        <w:pStyle w:val="Normal"/>
+        <w:spacing w:before="0" w:after="160"/>
+        <w:rPr>
+          <w:lang w:val="en-US"/>
+        </w:rPr>
+      </w:pPr>
+      <w:r>
+        <w:rPr/>
+      </w:r>
     </w:p>
     <w:sectPr>
+      <w:type w:val="nextPage"/>
       <w:pgSz w:w="11906" w:h="16838"/>
-      <w:pgMar w:top="1417" w:right="1134" w:bottom="1134" w:left="1134" w:header="0" w:footer="0" w:gutter="0"/>
-      <w:cols w:space="720"/>
-      <w:formProt w:val="0"/>
-      <w:docGrid w:linePitch="360" w:charSpace="4096"/>
+      <w:pgMar w:left="1134" w:right="1134" w:header="0" w:top="1417" w:footer="0" w:bottom="1134" w:gutter="0"/>
+      <w:pgNumType w:fmt="decimal"/>
+      <w:formProt w:val="false"/>
+      <w:textDirection w:val="lrTb"/>
+      <w:docGrid w:type="default" w:linePitch="360" w:charSpace="8192"/>
     </w:sectPr>
   </w:body>
 </w:document>
 </file>
 
 <file path=word/numbering.xml><?xml version="1.0" encoding="utf-8"?>
-<w:numbering xmlns:wpc="http://schemas.microsoft.com/office/word/2010/wordprocessingCanvas" xmlns:cx="http://schemas.microsoft.com/office/drawing/2014/chartex" xmlns:cx1="http://schemas.microsoft.com/office/drawing/2015/9/8/chartex" xmlns:cx2="http://schemas.microsoft.com/office/drawing/2015/10/21/chartex" xmlns:cx3="http://schemas.microsoft.com/office/drawing/2016/5/9/chartex" xmlns:cx4="http://schemas.microsoft.com/office/drawing/2016/5/10/chartex" xmlns:cx5="http://schemas.microsoft.com/office/drawing/2016/5/11/chartex" xmlns:cx6="http://schemas.microsoft.com/office/drawing/2016/5/12/chartex" xmlns:cx7="http://schemas.microsoft.com/office/drawing/2016/5/13/chartex" xmlns:cx8="http://schemas.microsoft.com/office/drawing/2016/5/14/chartex" xmlns:mc="http://schemas.openxmlformats.org/markup-compatibility/2006" xmlns:aink="http://schemas.microsoft.com/office/drawing/2016/ink" xmlns:am3d="http://schemas.microsoft.com/office/drawing/2017/model3d" xmlns:o="urn:schemas-microsoft-com:office:office" xmlns:oel="http://schemas.microsoft.com/office/2019/extlst" xmlns:r="http://schemas.openxmlformats.org/officeDocument/2006/relationships" xmlns:m="http://schemas.openxmlformats.org/officeDocument/2006/math" xmlns:v="urn:schemas-microsoft-com:vml" xmlns:wp14="http://schemas.microsoft.com/office/word/2010/wordprocessingDrawing" xmlns:wp="http://schemas.openxmlformats.org/drawingml/2006/wordprocessingDrawing" xmlns:w10="urn:schemas-microsoft-com:office:word" xmlns:w="http://schemas.openxmlformats.org/wordprocessingml/2006/main" xmlns:w14="http://schemas.microsoft.com/office/word/2010/wordml" xmlns:w15="http://schemas.microsoft.com/office/word/2012/wordml" xmlns:w16cex="http://schemas.microsoft.com/office/word/2018/wordml/cex" xmlns:w16cid="http://schemas.microsoft.com/office/word/2016/wordml/cid" xmlns:w16="http://schemas.microsoft.com/office/word/2018/wordml" xmlns:w16sdtdh="http://schemas.microsoft.com/office/word/2020/wordml/sdtdatahash" xmlns:w16se="http://schemas.microsoft.com/office/word/2015/wordml/symex" xmlns:wpg="http://schemas.microsoft.com/office/word/2010/wordprocessingGroup" xmlns:wpi="http://schemas.microsoft.com/office/word/2010/wordprocessingInk" xmlns:wne="http://schemas.microsoft.com/office/word/2006/wordml" xmlns:wps="http://schemas.microsoft.com/office/word/2010/wordprocessingShape" mc:Ignorable="w14 w15 w16se w16cid w16 w16cex w16sdtdh wp14">
-  <w:abstractNum w:abstractNumId="0" w15:restartNumberingAfterBreak="0">
-    <w:nsid w:val="021C1CCE"/>
-    <w:multiLevelType w:val="multilevel"/>
-    <w:tmpl w:val="82A47716"/>
+<w:numbering xmlns:w="http://schemas.openxmlformats.org/wordprocessingml/2006/main" xmlns:o="urn:schemas-microsoft-com:office:office" xmlns:r="http://schemas.openxmlformats.org/officeDocument/2006/relationships" xmlns:v="urn:schemas-microsoft-com:vml">
+  <w:abstractNum w:abstractNumId="1">
     <w:lvl w:ilvl="0">
       <w:numFmt w:val="bullet"/>
       <w:lvlText w:val="-"/>
@@ -3005,7 +2993,7 @@
         <w:tabs>
           <w:tab w:val="num" w:pos="1080"/>
         </w:tabs>
-        <w:ind w:left="1440" w:hanging="360"/>
+        <w:ind w:left="1788" w:hanging="360"/>
       </w:pPr>
       <w:rPr>
         <w:rFonts w:ascii="Courier New" w:hAnsi="Courier New" w:cs="Courier New" w:hint="default"/>
@@ -3020,7 +3008,7 @@
         <w:tabs>
           <w:tab w:val="num" w:pos="1440"/>
         </w:tabs>
-        <w:ind w:left="2160" w:hanging="360"/>
+        <w:ind w:left="2508" w:hanging="360"/>
       </w:pPr>
       <w:rPr>
         <w:rFonts w:ascii="Wingdings" w:hAnsi="Wingdings" w:cs="Wingdings" w:hint="default"/>
@@ -3035,7 +3023,7 @@
         <w:tabs>
           <w:tab w:val="num" w:pos="1800"/>
         </w:tabs>
-        <w:ind w:left="2880" w:hanging="360"/>
+        <w:ind w:left="3228" w:hanging="360"/>
       </w:pPr>
       <w:rPr>
         <w:rFonts w:ascii="Symbol" w:hAnsi="Symbol" w:cs="Symbol" w:hint="default"/>
@@ -3050,7 +3038,7 @@
         <w:tabs>
           <w:tab w:val="num" w:pos="2160"/>
         </w:tabs>
-        <w:ind w:left="3600" w:hanging="360"/>
+        <w:ind w:left="3948" w:hanging="360"/>
       </w:pPr>
       <w:rPr>
         <w:rFonts w:ascii="Courier New" w:hAnsi="Courier New" w:cs="Courier New" w:hint="default"/>
@@ -3065,7 +3053,7 @@
         <w:tabs>
           <w:tab w:val="num" w:pos="2520"/>
         </w:tabs>
-        <w:ind w:left="4320" w:hanging="360"/>
+        <w:ind w:left="4668" w:hanging="360"/>
       </w:pPr>
       <w:rPr>
         <w:rFonts w:ascii="Wingdings" w:hAnsi="Wingdings" w:cs="Wingdings" w:hint="default"/>
@@ -3080,7 +3068,7 @@
         <w:tabs>
           <w:tab w:val="num" w:pos="2880"/>
         </w:tabs>
-        <w:ind w:left="5040" w:hanging="360"/>
+        <w:ind w:left="5388" w:hanging="360"/>
       </w:pPr>
       <w:rPr>
         <w:rFonts w:ascii="Symbol" w:hAnsi="Symbol" w:cs="Symbol" w:hint="default"/>
@@ -3095,7 +3083,7 @@
         <w:tabs>
           <w:tab w:val="num" w:pos="3240"/>
         </w:tabs>
-        <w:ind w:left="5760" w:hanging="360"/>
+        <w:ind w:left="6108" w:hanging="360"/>
       </w:pPr>
       <w:rPr>
         <w:rFonts w:ascii="Courier New" w:hAnsi="Courier New" w:cs="Courier New" w:hint="default"/>
@@ -3110,139 +3098,14 @@
         <w:tabs>
           <w:tab w:val="num" w:pos="3600"/>
         </w:tabs>
-        <w:ind w:left="6480" w:hanging="360"/>
+        <w:ind w:left="6828" w:hanging="360"/>
       </w:pPr>
       <w:rPr>
         <w:rFonts w:ascii="Wingdings" w:hAnsi="Wingdings" w:cs="Wingdings" w:hint="default"/>
       </w:rPr>
     </w:lvl>
   </w:abstractNum>
-  <w:abstractNum w:abstractNumId="1" w15:restartNumberingAfterBreak="0">
-    <w:nsid w:val="23995133"/>
-    <w:multiLevelType w:val="multilevel"/>
-    <w:tmpl w:val="94EED1FE"/>
-    <w:lvl w:ilvl="0">
-      <w:start w:val="1"/>
-      <w:numFmt w:val="none"/>
-      <w:suff w:val="nothing"/>
-      <w:lvlText w:val=""/>
-      <w:lvlJc w:val="left"/>
-      <w:pPr>
-        <w:tabs>
-          <w:tab w:val="num" w:pos="0"/>
-        </w:tabs>
-        <w:ind w:left="0" w:firstLine="0"/>
-      </w:pPr>
-    </w:lvl>
-    <w:lvl w:ilvl="1">
-      <w:start w:val="1"/>
-      <w:numFmt w:val="none"/>
-      <w:suff w:val="nothing"/>
-      <w:lvlText w:val=""/>
-      <w:lvlJc w:val="left"/>
-      <w:pPr>
-        <w:tabs>
-          <w:tab w:val="num" w:pos="0"/>
-        </w:tabs>
-        <w:ind w:left="0" w:firstLine="0"/>
-      </w:pPr>
-    </w:lvl>
-    <w:lvl w:ilvl="2">
-      <w:start w:val="1"/>
-      <w:numFmt w:val="none"/>
-      <w:suff w:val="nothing"/>
-      <w:lvlText w:val=""/>
-      <w:lvlJc w:val="left"/>
-      <w:pPr>
-        <w:tabs>
-          <w:tab w:val="num" w:pos="0"/>
-        </w:tabs>
-        <w:ind w:left="0" w:firstLine="0"/>
-      </w:pPr>
-    </w:lvl>
-    <w:lvl w:ilvl="3">
-      <w:start w:val="1"/>
-      <w:numFmt w:val="none"/>
-      <w:suff w:val="nothing"/>
-      <w:lvlText w:val=""/>
-      <w:lvlJc w:val="left"/>
-      <w:pPr>
-        <w:tabs>
-          <w:tab w:val="num" w:pos="0"/>
-        </w:tabs>
-        <w:ind w:left="0" w:firstLine="0"/>
-      </w:pPr>
-    </w:lvl>
-    <w:lvl w:ilvl="4">
-      <w:start w:val="1"/>
-      <w:numFmt w:val="none"/>
-      <w:suff w:val="nothing"/>
-      <w:lvlText w:val=""/>
-      <w:lvlJc w:val="left"/>
-      <w:pPr>
-        <w:tabs>
-          <w:tab w:val="num" w:pos="0"/>
-        </w:tabs>
-        <w:ind w:left="0" w:firstLine="0"/>
-      </w:pPr>
-    </w:lvl>
-    <w:lvl w:ilvl="5">
-      <w:start w:val="1"/>
-      <w:numFmt w:val="none"/>
-      <w:suff w:val="nothing"/>
-      <w:lvlText w:val=""/>
-      <w:lvlJc w:val="left"/>
-      <w:pPr>
-        <w:tabs>
-          <w:tab w:val="num" w:pos="0"/>
-        </w:tabs>
-        <w:ind w:left="0" w:firstLine="0"/>
-      </w:pPr>
-    </w:lvl>
-    <w:lvl w:ilvl="6">
-      <w:start w:val="1"/>
-      <w:numFmt w:val="none"/>
-      <w:suff w:val="nothing"/>
-      <w:lvlText w:val=""/>
-      <w:lvlJc w:val="left"/>
-      <w:pPr>
-        <w:tabs>
-          <w:tab w:val="num" w:pos="0"/>
-        </w:tabs>
-        <w:ind w:left="0" w:firstLine="0"/>
-      </w:pPr>
-    </w:lvl>
-    <w:lvl w:ilvl="7">
-      <w:start w:val="1"/>
-      <w:numFmt w:val="none"/>
-      <w:suff w:val="nothing"/>
-      <w:lvlText w:val=""/>
-      <w:lvlJc w:val="left"/>
-      <w:pPr>
-        <w:tabs>
-          <w:tab w:val="num" w:pos="0"/>
-        </w:tabs>
-        <w:ind w:left="0" w:firstLine="0"/>
-      </w:pPr>
-    </w:lvl>
-    <w:lvl w:ilvl="8">
-      <w:start w:val="1"/>
-      <w:numFmt w:val="none"/>
-      <w:suff w:val="nothing"/>
-      <w:lvlText w:val=""/>
-      <w:lvlJc w:val="left"/>
-      <w:pPr>
-        <w:tabs>
-          <w:tab w:val="num" w:pos="0"/>
-        </w:tabs>
-        <w:ind w:left="0" w:firstLine="0"/>
-      </w:pPr>
-    </w:lvl>
-  </w:abstractNum>
-  <w:abstractNum w:abstractNumId="2" w15:restartNumberingAfterBreak="0">
-    <w:nsid w:val="37C96773"/>
-    <w:multiLevelType w:val="multilevel"/>
-    <w:tmpl w:val="FF62F578"/>
+  <w:abstractNum w:abstractNumId="2">
     <w:lvl w:ilvl="0">
       <w:numFmt w:val="bullet"/>
       <w:lvlText w:val="-"/>
@@ -3266,7 +3129,7 @@
         <w:tabs>
           <w:tab w:val="num" w:pos="1080"/>
         </w:tabs>
-        <w:ind w:left="1788" w:hanging="360"/>
+        <w:ind w:left="1440" w:hanging="360"/>
       </w:pPr>
       <w:rPr>
         <w:rFonts w:ascii="Courier New" w:hAnsi="Courier New" w:cs="Courier New" w:hint="default"/>
@@ -3281,7 +3144,7 @@
         <w:tabs>
           <w:tab w:val="num" w:pos="1440"/>
         </w:tabs>
-        <w:ind w:left="2508" w:hanging="360"/>
+        <w:ind w:left="2160" w:hanging="360"/>
       </w:pPr>
       <w:rPr>
         <w:rFonts w:ascii="Wingdings" w:hAnsi="Wingdings" w:cs="Wingdings" w:hint="default"/>
@@ -3296,7 +3159,7 @@
         <w:tabs>
           <w:tab w:val="num" w:pos="1800"/>
         </w:tabs>
-        <w:ind w:left="3228" w:hanging="360"/>
+        <w:ind w:left="2880" w:hanging="360"/>
       </w:pPr>
       <w:rPr>
         <w:rFonts w:ascii="Symbol" w:hAnsi="Symbol" w:cs="Symbol" w:hint="default"/>
@@ -3311,7 +3174,7 @@
         <w:tabs>
           <w:tab w:val="num" w:pos="2160"/>
         </w:tabs>
-        <w:ind w:left="3948" w:hanging="360"/>
+        <w:ind w:left="3600" w:hanging="360"/>
       </w:pPr>
       <w:rPr>
         <w:rFonts w:ascii="Courier New" w:hAnsi="Courier New" w:cs="Courier New" w:hint="default"/>
@@ -3326,7 +3189,7 @@
         <w:tabs>
           <w:tab w:val="num" w:pos="2520"/>
         </w:tabs>
-        <w:ind w:left="4668" w:hanging="360"/>
+        <w:ind w:left="4320" w:hanging="360"/>
       </w:pPr>
       <w:rPr>
         <w:rFonts w:ascii="Wingdings" w:hAnsi="Wingdings" w:cs="Wingdings" w:hint="default"/>
@@ -3341,7 +3204,7 @@
         <w:tabs>
           <w:tab w:val="num" w:pos="2880"/>
         </w:tabs>
-        <w:ind w:left="5388" w:hanging="360"/>
+        <w:ind w:left="5040" w:hanging="360"/>
       </w:pPr>
       <w:rPr>
         <w:rFonts w:ascii="Symbol" w:hAnsi="Symbol" w:cs="Symbol" w:hint="default"/>
@@ -3356,7 +3219,7 @@
         <w:tabs>
           <w:tab w:val="num" w:pos="3240"/>
         </w:tabs>
-        <w:ind w:left="6108" w:hanging="360"/>
+        <w:ind w:left="5760" w:hanging="360"/>
       </w:pPr>
       <w:rPr>
         <w:rFonts w:ascii="Courier New" w:hAnsi="Courier New" w:cs="Courier New" w:hint="default"/>
@@ -3371,31 +3234,150 @@
         <w:tabs>
           <w:tab w:val="num" w:pos="3600"/>
         </w:tabs>
-        <w:ind w:left="6828" w:hanging="360"/>
+        <w:ind w:left="6480" w:hanging="360"/>
       </w:pPr>
       <w:rPr>
         <w:rFonts w:ascii="Wingdings" w:hAnsi="Wingdings" w:cs="Wingdings" w:hint="default"/>
       </w:rPr>
     </w:lvl>
   </w:abstractNum>
-  <w:num w:numId="1" w16cid:durableId="663902059">
+  <w:abstractNum w:abstractNumId="3">
+    <w:lvl w:ilvl="0">
+      <w:start w:val="1"/>
+      <w:numFmt w:val="none"/>
+      <w:suff w:val="nothing"/>
+      <w:lvlText w:val=""/>
+      <w:lvlJc w:val="left"/>
+      <w:pPr>
+        <w:tabs>
+          <w:tab w:val="num" w:pos="0"/>
+        </w:tabs>
+        <w:ind w:left="0" w:hanging="0"/>
+      </w:pPr>
+    </w:lvl>
+    <w:lvl w:ilvl="1">
+      <w:start w:val="1"/>
+      <w:numFmt w:val="none"/>
+      <w:suff w:val="nothing"/>
+      <w:lvlText w:val=""/>
+      <w:lvlJc w:val="left"/>
+      <w:pPr>
+        <w:tabs>
+          <w:tab w:val="num" w:pos="0"/>
+        </w:tabs>
+        <w:ind w:left="0" w:hanging="0"/>
+      </w:pPr>
+    </w:lvl>
+    <w:lvl w:ilvl="2">
+      <w:start w:val="1"/>
+      <w:numFmt w:val="none"/>
+      <w:suff w:val="nothing"/>
+      <w:lvlText w:val=""/>
+      <w:lvlJc w:val="left"/>
+      <w:pPr>
+        <w:tabs>
+          <w:tab w:val="num" w:pos="0"/>
+        </w:tabs>
+        <w:ind w:left="0" w:hanging="0"/>
+      </w:pPr>
+    </w:lvl>
+    <w:lvl w:ilvl="3">
+      <w:start w:val="1"/>
+      <w:numFmt w:val="none"/>
+      <w:suff w:val="nothing"/>
+      <w:lvlText w:val=""/>
+      <w:lvlJc w:val="left"/>
+      <w:pPr>
+        <w:tabs>
+          <w:tab w:val="num" w:pos="0"/>
+        </w:tabs>
+        <w:ind w:left="0" w:hanging="0"/>
+      </w:pPr>
+    </w:lvl>
+    <w:lvl w:ilvl="4">
+      <w:start w:val="1"/>
+      <w:numFmt w:val="none"/>
+      <w:suff w:val="nothing"/>
+      <w:lvlText w:val=""/>
+      <w:lvlJc w:val="left"/>
+      <w:pPr>
+        <w:tabs>
+          <w:tab w:val="num" w:pos="0"/>
+        </w:tabs>
+        <w:ind w:left="0" w:hanging="0"/>
+      </w:pPr>
+    </w:lvl>
+    <w:lvl w:ilvl="5">
+      <w:start w:val="1"/>
+      <w:numFmt w:val="none"/>
+      <w:suff w:val="nothing"/>
+      <w:lvlText w:val=""/>
+      <w:lvlJc w:val="left"/>
+      <w:pPr>
+        <w:tabs>
+          <w:tab w:val="num" w:pos="0"/>
+        </w:tabs>
+        <w:ind w:left="0" w:hanging="0"/>
+      </w:pPr>
+    </w:lvl>
+    <w:lvl w:ilvl="6">
+      <w:start w:val="1"/>
+      <w:numFmt w:val="none"/>
+      <w:suff w:val="nothing"/>
+      <w:lvlText w:val=""/>
+      <w:lvlJc w:val="left"/>
+      <w:pPr>
+        <w:tabs>
+          <w:tab w:val="num" w:pos="0"/>
+        </w:tabs>
+        <w:ind w:left="0" w:hanging="0"/>
+      </w:pPr>
+    </w:lvl>
+    <w:lvl w:ilvl="7">
+      <w:start w:val="1"/>
+      <w:numFmt w:val="none"/>
+      <w:suff w:val="nothing"/>
+      <w:lvlText w:val=""/>
+      <w:lvlJc w:val="left"/>
+      <w:pPr>
+        <w:tabs>
+          <w:tab w:val="num" w:pos="0"/>
+        </w:tabs>
+        <w:ind w:left="0" w:hanging="0"/>
+      </w:pPr>
+    </w:lvl>
+    <w:lvl w:ilvl="8">
+      <w:start w:val="1"/>
+      <w:numFmt w:val="none"/>
+      <w:suff w:val="nothing"/>
+      <w:lvlText w:val=""/>
+      <w:lvlJc w:val="left"/>
+      <w:pPr>
+        <w:tabs>
+          <w:tab w:val="num" w:pos="0"/>
+        </w:tabs>
+        <w:ind w:left="0" w:hanging="0"/>
+      </w:pPr>
+    </w:lvl>
+  </w:abstractNum>
+  <w:num w:numId="1">
+    <w:abstractNumId w:val="1"/>
+  </w:num>
+  <w:num w:numId="2">
     <w:abstractNumId w:val="2"/>
   </w:num>
-  <w:num w:numId="2" w16cid:durableId="267126602">
-    <w:abstractNumId w:val="0"/>
-  </w:num>
-  <w:num w:numId="3" w16cid:durableId="1234005276">
-    <w:abstractNumId w:val="1"/>
+  <w:num w:numId="3">
+    <w:abstractNumId w:val="3"/>
   </w:num>
 </w:numbering>
 </file>
 
 <file path=word/styles.xml><?xml version="1.0" encoding="utf-8"?>
-<w:styles xmlns:mc="http://schemas.openxmlformats.org/markup-compatibility/2006" xmlns:r="http://schemas.openxmlformats.org/officeDocument/2006/relationships" xmlns:w="http://schemas.openxmlformats.org/wordprocessingml/2006/main" xmlns:w14="http://schemas.microsoft.com/office/word/2010/wordml" xmlns:w15="http://schemas.microsoft.com/office/word/2012/wordml" xmlns:w16cex="http://schemas.microsoft.com/office/word/2018/wordml/cex" xmlns:w16cid="http://schemas.microsoft.com/office/word/2016/wordml/cid" xmlns:w16="http://schemas.microsoft.com/office/word/2018/wordml" xmlns:w16sdtdh="http://schemas.microsoft.com/office/word/2020/wordml/sdtdatahash" xmlns:w16se="http://schemas.microsoft.com/office/word/2015/wordml/symex" mc:Ignorable="w14 w15 w16se w16cid w16 w16cex w16sdtdh">
+<w:styles xmlns:w="http://schemas.openxmlformats.org/wordprocessingml/2006/main" xmlns:w14="http://schemas.microsoft.com/office/word/2010/wordml" xmlns:mc="http://schemas.openxmlformats.org/markup-compatibility/2006" mc:Ignorable="w14">
   <w:docDefaults>
     <w:rPrDefault>
       <w:rPr>
-        <w:rFonts w:asciiTheme="minorHAnsi" w:eastAsiaTheme="minorHAnsi" w:hAnsiTheme="minorHAnsi" w:cstheme="minorBidi"/>
+        <w:rFonts w:ascii="Calibri" w:hAnsi="Calibri" w:eastAsia="Calibri" w:cs="" w:asciiTheme="minorHAnsi" w:cstheme="minorBidi" w:eastAsiaTheme="minorHAnsi" w:hAnsiTheme="minorHAnsi"/>
         <w:sz w:val="22"/>
         <w:szCs w:val="22"/>
         <w:lang w:val="it-IT" w:eastAsia="en-US" w:bidi="ar-SA"/>
@@ -3403,21 +3385,21 @@
     </w:rPrDefault>
     <w:pPrDefault>
       <w:pPr>
-        <w:suppressAutoHyphens/>
+        <w:suppressAutoHyphens w:val="true"/>
       </w:pPr>
     </w:pPrDefault>
   </w:docDefaults>
   <w:latentStyles w:defLockedState="0" w:defUIPriority="99" w:defSemiHidden="0" w:defUnhideWhenUsed="0" w:defQFormat="0" w:count="376">
     <w:lsdException w:name="Normal" w:uiPriority="0" w:qFormat="1"/>
     <w:lsdException w:name="heading 1" w:uiPriority="9" w:qFormat="1"/>
-    <w:lsdException w:name="heading 2" w:semiHidden="1" w:uiPriority="9" w:unhideWhenUsed="1" w:qFormat="1"/>
-    <w:lsdException w:name="heading 3" w:semiHidden="1" w:uiPriority="9" w:unhideWhenUsed="1" w:qFormat="1"/>
-    <w:lsdException w:name="heading 4" w:semiHidden="1" w:uiPriority="9" w:unhideWhenUsed="1" w:qFormat="1"/>
-    <w:lsdException w:name="heading 5" w:semiHidden="1" w:uiPriority="9" w:unhideWhenUsed="1" w:qFormat="1"/>
-    <w:lsdException w:name="heading 6" w:semiHidden="1" w:uiPriority="9" w:unhideWhenUsed="1" w:qFormat="1"/>
-    <w:lsdException w:name="heading 7" w:semiHidden="1" w:uiPriority="9" w:unhideWhenUsed="1" w:qFormat="1"/>
-    <w:lsdException w:name="heading 8" w:semiHidden="1" w:uiPriority="9" w:unhideWhenUsed="1" w:qFormat="1"/>
-    <w:lsdException w:name="heading 9" w:semiHidden="1" w:uiPriority="9" w:unhideWhenUsed="1" w:qFormat="1"/>
+    <w:lsdException w:name="heading 2" w:uiPriority="9" w:semiHidden="1" w:unhideWhenUsed="1" w:qFormat="1"/>
+    <w:lsdException w:name="heading 3" w:uiPriority="9" w:semiHidden="1" w:unhideWhenUsed="1" w:qFormat="1"/>
+    <w:lsdException w:name="heading 4" w:uiPriority="9" w:semiHidden="1" w:unhideWhenUsed="1" w:qFormat="1"/>
+    <w:lsdException w:name="heading 5" w:uiPriority="9" w:semiHidden="1" w:unhideWhenUsed="1" w:qFormat="1"/>
+    <w:lsdException w:name="heading 6" w:uiPriority="9" w:semiHidden="1" w:unhideWhenUsed="1" w:qFormat="1"/>
+    <w:lsdException w:name="heading 7" w:uiPriority="9" w:semiHidden="1" w:unhideWhenUsed="1" w:qFormat="1"/>
+    <w:lsdException w:name="heading 8" w:uiPriority="9" w:semiHidden="1" w:unhideWhenUsed="1" w:qFormat="1"/>
+    <w:lsdException w:name="heading 9" w:uiPriority="9" w:semiHidden="1" w:unhideWhenUsed="1" w:qFormat="1"/>
     <w:lsdException w:name="index 1" w:semiHidden="1" w:unhideWhenUsed="1"/>
     <w:lsdException w:name="index 2" w:semiHidden="1" w:unhideWhenUsed="1"/>
     <w:lsdException w:name="index 3" w:semiHidden="1" w:unhideWhenUsed="1"/>
@@ -3427,22 +3409,22 @@
     <w:lsdException w:name="index 7" w:semiHidden="1" w:unhideWhenUsed="1"/>
     <w:lsdException w:name="index 8" w:semiHidden="1" w:unhideWhenUsed="1"/>
     <w:lsdException w:name="index 9" w:semiHidden="1" w:unhideWhenUsed="1"/>
-    <w:lsdException w:name="toc 1" w:semiHidden="1" w:uiPriority="39" w:unhideWhenUsed="1"/>
-    <w:lsdException w:name="toc 2" w:semiHidden="1" w:uiPriority="39" w:unhideWhenUsed="1"/>
-    <w:lsdException w:name="toc 3" w:semiHidden="1" w:uiPriority="39" w:unhideWhenUsed="1"/>
-    <w:lsdException w:name="toc 4" w:semiHidden="1" w:uiPriority="39" w:unhideWhenUsed="1"/>
-    <w:lsdException w:name="toc 5" w:semiHidden="1" w:uiPriority="39" w:unhideWhenUsed="1"/>
-    <w:lsdException w:name="toc 6" w:semiHidden="1" w:uiPriority="39" w:unhideWhenUsed="1"/>
-    <w:lsdException w:name="toc 7" w:semiHidden="1" w:uiPriority="39" w:unhideWhenUsed="1"/>
-    <w:lsdException w:name="toc 8" w:semiHidden="1" w:uiPriority="39" w:unhideWhenUsed="1"/>
-    <w:lsdException w:name="toc 9" w:semiHidden="1" w:uiPriority="39" w:unhideWhenUsed="1"/>
+    <w:lsdException w:name="toc 1" w:uiPriority="39" w:semiHidden="1" w:unhideWhenUsed="1"/>
+    <w:lsdException w:name="toc 2" w:uiPriority="39" w:semiHidden="1" w:unhideWhenUsed="1"/>
+    <w:lsdException w:name="toc 3" w:uiPriority="39" w:semiHidden="1" w:unhideWhenUsed="1"/>
+    <w:lsdException w:name="toc 4" w:uiPriority="39" w:semiHidden="1" w:unhideWhenUsed="1"/>
+    <w:lsdException w:name="toc 5" w:uiPriority="39" w:semiHidden="1" w:unhideWhenUsed="1"/>
+    <w:lsdException w:name="toc 6" w:uiPriority="39" w:semiHidden="1" w:unhideWhenUsed="1"/>
+    <w:lsdException w:name="toc 7" w:uiPriority="39" w:semiHidden="1" w:unhideWhenUsed="1"/>
+    <w:lsdException w:name="toc 8" w:uiPriority="39" w:semiHidden="1" w:unhideWhenUsed="1"/>
+    <w:lsdException w:name="toc 9" w:uiPriority="39" w:semiHidden="1" w:unhideWhenUsed="1"/>
     <w:lsdException w:name="Normal Indent" w:semiHidden="1" w:unhideWhenUsed="1"/>
     <w:lsdException w:name="footnote text" w:semiHidden="1" w:unhideWhenUsed="1"/>
     <w:lsdException w:name="annotation text" w:semiHidden="1" w:unhideWhenUsed="1"/>
     <w:lsdException w:name="header" w:semiHidden="1" w:unhideWhenUsed="1"/>
     <w:lsdException w:name="footer" w:semiHidden="1" w:unhideWhenUsed="1"/>
     <w:lsdException w:name="index heading" w:semiHidden="1" w:unhideWhenUsed="1"/>
-    <w:lsdException w:name="caption" w:semiHidden="1" w:uiPriority="35" w:unhideWhenUsed="1" w:qFormat="1"/>
+    <w:lsdException w:name="caption" w:uiPriority="35" w:semiHidden="1" w:unhideWhenUsed="1" w:qFormat="1"/>
     <w:lsdException w:name="table of figures" w:semiHidden="1" w:unhideWhenUsed="1"/>
     <w:lsdException w:name="envelope address" w:semiHidden="1" w:unhideWhenUsed="1"/>
     <w:lsdException w:name="envelope return" w:semiHidden="1" w:unhideWhenUsed="1"/>
@@ -3473,7 +3455,7 @@
     <w:lsdException w:name="Title" w:uiPriority="10" w:qFormat="1"/>
     <w:lsdException w:name="Closing" w:semiHidden="1" w:unhideWhenUsed="1"/>
     <w:lsdException w:name="Signature" w:semiHidden="1" w:unhideWhenUsed="1"/>
-    <w:lsdException w:name="Default Paragraph Font" w:semiHidden="1" w:uiPriority="1" w:unhideWhenUsed="1"/>
+    <w:lsdException w:name="Default Paragraph Font" w:uiPriority="1" w:semiHidden="1" w:unhideWhenUsed="1"/>
     <w:lsdException w:name="Body Text" w:semiHidden="1" w:unhideWhenUsed="1"/>
     <w:lsdException w:name="Body Text Indent" w:semiHidden="1" w:unhideWhenUsed="1"/>
     <w:lsdException w:name="List Continue" w:semiHidden="1" w:unhideWhenUsed="1"/>
@@ -3673,8 +3655,8 @@
     <w:lsdException w:name="Subtle Reference" w:uiPriority="31" w:qFormat="1"/>
     <w:lsdException w:name="Intense Reference" w:uiPriority="32" w:qFormat="1"/>
     <w:lsdException w:name="Book Title" w:uiPriority="33" w:qFormat="1"/>
-    <w:lsdException w:name="Bibliography" w:semiHidden="1" w:uiPriority="37" w:unhideWhenUsed="1"/>
-    <w:lsdException w:name="TOC Heading" w:semiHidden="1" w:uiPriority="39" w:unhideWhenUsed="1" w:qFormat="1"/>
+    <w:lsdException w:name="Bibliography" w:uiPriority="37" w:semiHidden="1" w:unhideWhenUsed="1"/>
+    <w:lsdException w:name="TOC Heading" w:uiPriority="39" w:semiHidden="1" w:unhideWhenUsed="1" w:qFormat="1"/>
     <w:lsdException w:name="Plain Table 1" w:uiPriority="41"/>
     <w:lsdException w:name="Plain Table 2" w:uiPriority="42"/>
     <w:lsdException w:name="Plain Table 3" w:uiPriority="43"/>
@@ -3785,18 +3767,126 @@
     <w:lsdException w:name="Unresolved Mention" w:semiHidden="1" w:unhideWhenUsed="1"/>
     <w:lsdException w:name="Smart Link" w:semiHidden="1" w:unhideWhenUsed="1"/>
   </w:latentStyles>
-  <w:style w:type="paragraph" w:default="1" w:styleId="Normale">
+  <w:style w:type="paragraph" w:styleId="Normal" w:default="1">
     <w:name w:val="Normal"/>
     <w:qFormat/>
     <w:pPr>
-      <w:spacing w:after="160" w:line="259" w:lineRule="auto"/>
+      <w:widowControl/>
+      <w:suppressAutoHyphens w:val="true"/>
+      <w:bidi w:val="0"/>
+      <w:spacing w:lineRule="auto" w:line="259" w:before="0" w:after="160"/>
+      <w:jc w:val="left"/>
     </w:pPr>
+    <w:rPr>
+      <w:rFonts w:ascii="Calibri" w:hAnsi="Calibri" w:eastAsia="Calibri" w:cs="" w:asciiTheme="minorHAnsi" w:cstheme="minorBidi" w:eastAsiaTheme="minorHAnsi" w:hAnsiTheme="minorHAnsi"/>
+      <w:color w:val="auto"/>
+      <w:kern w:val="0"/>
+      <w:sz w:val="22"/>
+      <w:szCs w:val="22"/>
+      <w:lang w:val="it-IT" w:eastAsia="en-US" w:bidi="ar-SA"/>
+    </w:rPr>
   </w:style>
-  <w:style w:type="character" w:default="1" w:styleId="Carpredefinitoparagrafo">
+  <w:style w:type="character" w:styleId="DefaultParagraphFont" w:default="1">
     <w:name w:val="Default Paragraph Font"/>
     <w:uiPriority w:val="1"/>
     <w:semiHidden/>
     <w:unhideWhenUsed/>
+    <w:qFormat/>
+    <w:rPr/>
+  </w:style>
+  <w:style w:type="paragraph" w:styleId="Berschrift" w:customStyle="1">
+    <w:name w:val="Überschrift"/>
+    <w:basedOn w:val="Normal"/>
+    <w:next w:val="Textkrper"/>
+    <w:qFormat/>
+    <w:pPr>
+      <w:keepNext w:val="true"/>
+      <w:spacing w:before="240" w:after="120"/>
+    </w:pPr>
+    <w:rPr>
+      <w:rFonts w:ascii="Liberation Sans" w:hAnsi="Liberation Sans" w:eastAsia="Microsoft YaHei" w:cs="Arial"/>
+      <w:sz w:val="28"/>
+      <w:szCs w:val="28"/>
+    </w:rPr>
+  </w:style>
+  <w:style w:type="paragraph" w:styleId="Textkrper">
+    <w:name w:val="Body Text"/>
+    <w:basedOn w:val="Normal"/>
+    <w:pPr>
+      <w:spacing w:lineRule="auto" w:line="276" w:before="0" w:after="140"/>
+    </w:pPr>
+    <w:rPr/>
+  </w:style>
+  <w:style w:type="paragraph" w:styleId="Liste">
+    <w:name w:val="List"/>
+    <w:basedOn w:val="Textkrper"/>
+    <w:pPr/>
+    <w:rPr>
+      <w:rFonts w:cs="Arial"/>
+    </w:rPr>
+  </w:style>
+  <w:style w:type="paragraph" w:styleId="Beschriftung">
+    <w:name w:val="Caption"/>
+    <w:basedOn w:val="Normal"/>
+    <w:qFormat/>
+    <w:pPr>
+      <w:suppressLineNumbers/>
+      <w:spacing w:before="120" w:after="120"/>
+    </w:pPr>
+    <w:rPr>
+      <w:rFonts w:cs="Arial"/>
+      <w:i/>
+      <w:iCs/>
+      <w:sz w:val="24"/>
+      <w:szCs w:val="24"/>
+    </w:rPr>
+  </w:style>
+  <w:style w:type="paragraph" w:styleId="Verzeichnis" w:customStyle="1">
+    <w:name w:val="Verzeichnis"/>
+    <w:basedOn w:val="Normal"/>
+    <w:qFormat/>
+    <w:pPr>
+      <w:suppressLineNumbers/>
+    </w:pPr>
+    <w:rPr>
+      <w:rFonts w:cs="Arial"/>
+    </w:rPr>
+  </w:style>
+  <w:style w:type="paragraph" w:styleId="Caption">
+    <w:name w:val="caption"/>
+    <w:basedOn w:val="Normal"/>
+    <w:qFormat/>
+    <w:pPr>
+      <w:suppressLineNumbers/>
+      <w:spacing w:before="120" w:after="120"/>
+    </w:pPr>
+    <w:rPr>
+      <w:rFonts w:cs="Arial"/>
+      <w:i/>
+      <w:iCs/>
+      <w:sz w:val="24"/>
+      <w:szCs w:val="24"/>
+    </w:rPr>
+  </w:style>
+  <w:style w:type="paragraph" w:styleId="ListParagraph">
+    <w:name w:val="List Paragraph"/>
+    <w:basedOn w:val="Normal"/>
+    <w:uiPriority w:val="34"/>
+    <w:qFormat/>
+    <w:rsid w:val="00e26f2e"/>
+    <w:pPr>
+      <w:spacing w:before="0" w:after="160"/>
+      <w:ind w:left="720" w:hanging="0"/>
+      <w:contextualSpacing/>
+    </w:pPr>
+    <w:rPr/>
+  </w:style>
+  <w:style w:type="numbering" w:styleId="NoList" w:default="1">
+    <w:name w:val="No List"/>
+    <w:uiPriority w:val="99"/>
+    <w:semiHidden/>
+    <w:unhideWhenUsed/>
+    <w:qFormat/>
   </w:style>
   <w:style w:type="table" w:default="1" w:styleId="Tabellanormale">
     <w:name w:val="Normal Table"/>
@@ -3812,79 +3902,6 @@
         <w:right w:w="108" w:type="dxa"/>
       </w:tblCellMar>
     </w:tblPr>
-  </w:style>
-  <w:style w:type="numbering" w:default="1" w:styleId="Nessunelenco">
-    <w:name w:val="No List"/>
-    <w:uiPriority w:val="99"/>
-    <w:semiHidden/>
-    <w:unhideWhenUsed/>
-  </w:style>
-  <w:style w:type="paragraph" w:customStyle="1" w:styleId="berschrift">
-    <w:name w:val="Überschrift"/>
-    <w:basedOn w:val="Normale"/>
-    <w:next w:val="Corpotesto"/>
-    <w:qFormat/>
-    <w:pPr>
-      <w:keepNext/>
-      <w:spacing w:before="240" w:after="120"/>
-    </w:pPr>
-    <w:rPr>
-      <w:rFonts w:ascii="Liberation Sans" w:eastAsia="Microsoft YaHei" w:hAnsi="Liberation Sans" w:cs="Arial"/>
-      <w:sz w:val="28"/>
-      <w:szCs w:val="28"/>
-    </w:rPr>
-  </w:style>
-  <w:style w:type="paragraph" w:styleId="Corpotesto">
-    <w:name w:val="Body Text"/>
-    <w:basedOn w:val="Normale"/>
-    <w:pPr>
-      <w:spacing w:after="140" w:line="276" w:lineRule="auto"/>
-    </w:pPr>
-  </w:style>
-  <w:style w:type="paragraph" w:styleId="Elenco">
-    <w:name w:val="List"/>
-    <w:basedOn w:val="Corpotesto"/>
-    <w:rPr>
-      <w:rFonts w:cs="Arial"/>
-    </w:rPr>
-  </w:style>
-  <w:style w:type="paragraph" w:styleId="Didascalia">
-    <w:name w:val="caption"/>
-    <w:basedOn w:val="Normale"/>
-    <w:qFormat/>
-    <w:pPr>
-      <w:suppressLineNumbers/>
-      <w:spacing w:before="120" w:after="120"/>
-    </w:pPr>
-    <w:rPr>
-      <w:rFonts w:cs="Arial"/>
-      <w:i/>
-      <w:iCs/>
-      <w:sz w:val="24"/>
-      <w:szCs w:val="24"/>
-    </w:rPr>
-  </w:style>
-  <w:style w:type="paragraph" w:customStyle="1" w:styleId="Verzeichnis">
-    <w:name w:val="Verzeichnis"/>
-    <w:basedOn w:val="Normale"/>
-    <w:qFormat/>
-    <w:pPr>
-      <w:suppressLineNumbers/>
-    </w:pPr>
-    <w:rPr>
-      <w:rFonts w:cs="Arial"/>
-    </w:rPr>
-  </w:style>
-  <w:style w:type="paragraph" w:styleId="Paragrafoelenco">
-    <w:name w:val="List Paragraph"/>
-    <w:basedOn w:val="Normale"/>
-    <w:uiPriority w:val="34"/>
-    <w:qFormat/>
-    <w:rsid w:val="00E26F2E"/>
-    <w:pPr>
-      <w:ind w:left="720"/>
-      <w:contextualSpacing/>
-    </w:pPr>
   </w:style>
 </w:styles>
 </file>
@@ -4185,6 +4202,21 @@
 </file>
 
 <file path=customXml/item1.xml><?xml version="1.0" encoding="utf-8"?>
+<?mso-contentType ?>
+<FormTemplates xmlns="http://schemas.microsoft.com/sharepoint/v3/contenttype/forms">
+  <Display>DocumentLibraryForm</Display>
+  <Edit>DocumentLibraryForm</Edit>
+  <New>DocumentLibraryForm</New>
+</FormTemplates>
+</file>
+
+<file path=customXml/item2.xml><?xml version="1.0" encoding="utf-8"?>
+<p:properties xmlns:p="http://schemas.microsoft.com/office/2006/metadata/properties" xmlns:xsi="http://www.w3.org/2001/XMLSchema-instance" xmlns:pc="http://schemas.microsoft.com/office/infopath/2007/PartnerControls">
+  <documentManagement/>
+</p:properties>
+</file>
+
+<file path=customXml/item3.xml><?xml version="1.0" encoding="utf-8"?>
 <ct:contentTypeSchema xmlns:ct="http://schemas.microsoft.com/office/2006/metadata/contentType" xmlns:ma="http://schemas.microsoft.com/office/2006/metadata/properties/metaAttributes" ct:_="" ma:_="" ma:contentTypeName="Documento" ma:contentTypeID="0x0101001AAE4E876BDF5847A947E77C9E4FB436" ma:contentTypeVersion="12" ma:contentTypeDescription="Creare un nuovo documento." ma:contentTypeScope="" ma:versionID="ea5495a6d8a23fd81fef2d5df8ed4101">
   <xsd:schema xmlns:xsd="http://www.w3.org/2001/XMLSchema" xmlns:xs="http://www.w3.org/2001/XMLSchema" xmlns:p="http://schemas.microsoft.com/office/2006/metadata/properties" xmlns:ns3="7cc24775-4658-4bda-8e3a-011c5b03805d" xmlns:ns4="759f8aaf-d61e-41f2-9d94-cf26b7e79a2a" targetNamespace="http://schemas.microsoft.com/office/2006/metadata/properties" ma:root="true" ma:fieldsID="5bdcc652e2b6262d6cf4dd2c1faf1e80" ns3:_="" ns4:_="">
     <xsd:import namespace="7cc24775-4658-4bda-8e3a-011c5b03805d"/>
@@ -4399,22 +4431,24 @@
 </ct:contentTypeSchema>
 </file>
 
-<file path=customXml/item2.xml><?xml version="1.0" encoding="utf-8"?>
-<p:properties xmlns:p="http://schemas.microsoft.com/office/2006/metadata/properties" xmlns:xsi="http://www.w3.org/2001/XMLSchema-instance" xmlns:pc="http://schemas.microsoft.com/office/infopath/2007/PartnerControls">
-  <documentManagement/>
-</p:properties>
+<file path=customXml/itemProps1.xml><?xml version="1.0" encoding="utf-8"?>
+<ds:datastoreItem xmlns:ds="http://schemas.openxmlformats.org/officeDocument/2006/customXml" ds:itemID="{215D9B9A-3066-4839-B4DF-935B082ABFEA}">
+  <ds:schemaRefs>
+    <ds:schemaRef ds:uri="http://schemas.microsoft.com/sharepoint/v3/contenttype/forms"/>
+  </ds:schemaRefs>
+</ds:datastoreItem>
 </file>
 
-<file path=customXml/item3.xml><?xml version="1.0" encoding="utf-8"?>
-<?mso-contentType ?>
-<FormTemplates xmlns="http://schemas.microsoft.com/sharepoint/v3/contenttype/forms">
-  <Display>DocumentLibraryForm</Display>
-  <Edit>DocumentLibraryForm</Edit>
-  <New>DocumentLibraryForm</New>
-</FormTemplates>
+<file path=customXml/itemProps2.xml><?xml version="1.0" encoding="utf-8"?>
+<ds:datastoreItem xmlns:ds="http://schemas.openxmlformats.org/officeDocument/2006/customXml" ds:itemID="{AB81EF42-7892-42A9-90BD-ED83BDB45DE9}">
+  <ds:schemaRefs>
+    <ds:schemaRef ds:uri="http://schemas.microsoft.com/office/2006/metadata/properties"/>
+    <ds:schemaRef ds:uri="http://schemas.microsoft.com/office/infopath/2007/PartnerControls"/>
+  </ds:schemaRefs>
+</ds:datastoreItem>
 </file>
 
-<file path=customXml/itemProps1.xml><?xml version="1.0" encoding="utf-8"?>
+<file path=customXml/itemProps3.xml><?xml version="1.0" encoding="utf-8"?>
 <ds:datastoreItem xmlns:ds="http://schemas.openxmlformats.org/officeDocument/2006/customXml" ds:itemID="{5FB51DB4-F3C8-4313-AD4C-4A79BBD29832}">
   <ds:schemaRefs>
     <ds:schemaRef ds:uri="http://schemas.microsoft.com/office/2006/metadata/contentType"/>
@@ -4431,21 +4465,4 @@
     <ds:schemaRef ds:uri="http://schemas.microsoft.com/internal/obd"/>
   </ds:schemaRefs>
 </ds:datastoreItem>
-</file>
-
-<file path=customXml/itemProps2.xml><?xml version="1.0" encoding="utf-8"?>
-<ds:datastoreItem xmlns:ds="http://schemas.openxmlformats.org/officeDocument/2006/customXml" ds:itemID="{AB81EF42-7892-42A9-90BD-ED83BDB45DE9}">
-  <ds:schemaRefs>
-    <ds:schemaRef ds:uri="http://schemas.microsoft.com/office/2006/metadata/properties"/>
-    <ds:schemaRef ds:uri="http://schemas.microsoft.com/office/infopath/2007/PartnerControls"/>
-  </ds:schemaRefs>
-</ds:datastoreItem>
-</file>
-
-<file path=customXml/itemProps3.xml><?xml version="1.0" encoding="utf-8"?>
-<ds:datastoreItem xmlns:ds="http://schemas.openxmlformats.org/officeDocument/2006/customXml" ds:itemID="{215D9B9A-3066-4839-B4DF-935B082ABFEA}">
-  <ds:schemaRefs>
-    <ds:schemaRef ds:uri="http://schemas.microsoft.com/sharepoint/v3/contenttype/forms"/>
-  </ds:schemaRefs>
-</ds:datastoreItem>
 </file>
</xml_diff>